<commit_message>
Updated user manual, added pdf
</commit_message>
<xml_diff>
--- a/docs/Benutzerhandbuch MPMP.docx
+++ b/docs/Benutzerhandbuch MPMP.docx
@@ -143,7 +143,21 @@
           <w:sz w:val="28"/>
           <w:szCs w:val="28"/>
         </w:rPr>
-        <w:t xml:space="preserve"> Edition:) </w:t>
+        <w:t xml:space="preserve"> Edition</w:t>
+      </w:r>
+      <w:r>
+        <w:rPr>
+          <w:sz w:val="28"/>
+          <w:szCs w:val="28"/>
+        </w:rPr>
+        <w:t xml:space="preserve"> </w:t>
+      </w:r>
+      <w:r>
+        <w:rPr>
+          <w:sz w:val="28"/>
+          <w:szCs w:val="28"/>
+        </w:rPr>
+        <w:t xml:space="preserve">:) </w:t>
       </w:r>
     </w:p>
     <w:p>
@@ -452,7 +466,23 @@
           <w:sz w:val="28"/>
           <w:szCs w:val="28"/>
         </w:rPr>
-        <w:t>Verwendung des Ingame-</w:t>
+        <w:t xml:space="preserve">Verwendung des </w:t>
+      </w:r>
+      <w:proofErr w:type="spellStart"/>
+      <w:r>
+        <w:rPr>
+          <w:sz w:val="28"/>
+          <w:szCs w:val="28"/>
+        </w:rPr>
+        <w:t>Ingame</w:t>
+      </w:r>
+      <w:proofErr w:type="spellEnd"/>
+      <w:r>
+        <w:rPr>
+          <w:sz w:val="28"/>
+          <w:szCs w:val="28"/>
+        </w:rPr>
+        <w:t>-</w:t>
       </w:r>
       <w:r>
         <w:rPr>
@@ -838,7 +868,7 @@
                                     </pic:cNvPicPr>
                                   </pic:nvPicPr>
                                   <pic:blipFill>
-                                    <a:blip r:embed="rId8">
+                                    <a:blip r:embed="rId9">
                                       <a:extLst>
                                         <a:ext uri="{28A0092B-C50C-407E-A947-70E740481C1C}">
                                           <a14:useLocalDpi xmlns:a14="http://schemas.microsoft.com/office/drawing/2010/main" val="0"/>
@@ -1064,7 +1094,7 @@
           </mc:Choice>
           <mc:Fallback>
             <w:pict>
-              <v:shapetype w14:anchorId="425B68A5" id="_x0000_t32" coordsize="21600,21600" o:spt="32" o:oned="t" path="m,l21600,21600e" filled="f">
+              <v:shapetype w14:anchorId="522972A4" id="_x0000_t32" coordsize="21600,21600" o:spt="32" o:oned="t" path="m,l21600,21600e" filled="f">
                 <v:path arrowok="t" fillok="f" o:connecttype="none"/>
                 <o:lock v:ext="edit" shapetype="t"/>
               </v:shapetype>
@@ -1142,7 +1172,7 @@
           </mc:Choice>
           <mc:Fallback>
             <w:pict>
-              <v:shape w14:anchorId="50C390A1" id="Gerade Verbindung mit Pfeil 12" o:spid="_x0000_s1026" type="#_x0000_t32" style="position:absolute;margin-left:99.75pt;margin-top:2.85pt;width:49.5pt;height:46.5pt;z-index:251661312;visibility:visible;mso-wrap-style:square;mso-width-percent:0;mso-height-percent:0;mso-wrap-distance-left:9pt;mso-wrap-distance-top:0;mso-wrap-distance-right:9pt;mso-wrap-distance-bottom:0;mso-position-horizontal:absolute;mso-position-horizontal-relative:left-margin-area;mso-position-vertical:absolute;mso-position-vertical-relative:text;mso-width-percent:0;mso-height-percent:0;mso-width-relative:margin;mso-height-relative:margin" o:gfxdata="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" strokecolor="black [3200]" strokeweight=".5pt">
+              <v:shape w14:anchorId="2E889376" id="Gerade Verbindung mit Pfeil 12" o:spid="_x0000_s1026" type="#_x0000_t32" style="position:absolute;margin-left:99.75pt;margin-top:2.85pt;width:49.5pt;height:46.5pt;z-index:251661312;visibility:visible;mso-wrap-style:square;mso-width-percent:0;mso-height-percent:0;mso-wrap-distance-left:9pt;mso-wrap-distance-top:0;mso-wrap-distance-right:9pt;mso-wrap-distance-bottom:0;mso-position-horizontal:absolute;mso-position-horizontal-relative:left-margin-area;mso-position-vertical:absolute;mso-position-vertical-relative:text;mso-width-percent:0;mso-height-percent:0;mso-width-relative:margin;mso-height-relative:margin" o:gfxdata="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" strokecolor="black [3200]" strokeweight=".5pt">
                 <v:stroke endarrow="block" joinstyle="miter"/>
                 <w10:wrap anchorx="margin"/>
               </v:shape>
@@ -1463,7 +1493,7 @@
           </mc:Choice>
           <mc:Fallback>
             <w:pict>
-              <v:shape w14:anchorId="326A9852" id="Gerade Verbindung mit Pfeil 15" o:spid="_x0000_s1026" type="#_x0000_t32" style="position:absolute;margin-left:375.4pt;margin-top:.65pt;width:52.5pt;height:32.25pt;flip:x;z-index:251664384;visibility:visible;mso-wrap-style:square;mso-width-percent:0;mso-height-percent:0;mso-wrap-distance-left:9pt;mso-wrap-distance-top:0;mso-wrap-distance-right:9pt;mso-wrap-distance-bottom:0;mso-position-horizontal:absolute;mso-position-horizontal-relative:margin;mso-position-vertical:absolute;mso-position-vertical-relative:text;mso-width-percent:0;mso-height-percent:0;mso-width-relative:margin;mso-height-relative:margin" o:gfxdata="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" strokecolor="black [3200]" strokeweight=".5pt">
+              <v:shape w14:anchorId="2483C476" id="Gerade Verbindung mit Pfeil 15" o:spid="_x0000_s1026" type="#_x0000_t32" style="position:absolute;margin-left:375.4pt;margin-top:.65pt;width:52.5pt;height:32.25pt;flip:x;z-index:251664384;visibility:visible;mso-wrap-style:square;mso-width-percent:0;mso-height-percent:0;mso-wrap-distance-left:9pt;mso-wrap-distance-top:0;mso-wrap-distance-right:9pt;mso-wrap-distance-bottom:0;mso-position-horizontal:absolute;mso-position-horizontal-relative:margin;mso-position-vertical:absolute;mso-position-vertical-relative:text;mso-width-percent:0;mso-height-percent:0;mso-width-relative:margin;mso-height-relative:margin" o:gfxdata="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" strokecolor="black [3200]" strokeweight=".5pt">
                 <v:stroke endarrow="block" joinstyle="miter"/>
                 <w10:wrap anchorx="margin"/>
               </v:shape>
@@ -1537,7 +1567,7 @@
           </mc:Choice>
           <mc:Fallback>
             <w:pict>
-              <v:shape w14:anchorId="51DF3FFF" id="Gerade Verbindung mit Pfeil 14" o:spid="_x0000_s1026" type="#_x0000_t32" style="position:absolute;margin-left:93.75pt;margin-top:.65pt;width:54.75pt;height:33.75pt;z-index:251663360;visibility:visible;mso-wrap-style:square;mso-width-percent:0;mso-height-percent:0;mso-wrap-distance-left:9pt;mso-wrap-distance-top:0;mso-wrap-distance-right:9pt;mso-wrap-distance-bottom:0;mso-position-horizontal:absolute;mso-position-horizontal-relative:left-margin-area;mso-position-vertical:absolute;mso-position-vertical-relative:text;mso-width-percent:0;mso-height-percent:0;mso-width-relative:margin;mso-height-relative:margin" o:gfxdata="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" strokecolor="black [3200]" strokeweight=".5pt">
+              <v:shape w14:anchorId="2D7C24EB" id="Gerade Verbindung mit Pfeil 14" o:spid="_x0000_s1026" type="#_x0000_t32" style="position:absolute;margin-left:93.75pt;margin-top:.65pt;width:54.75pt;height:33.75pt;z-index:251663360;visibility:visible;mso-wrap-style:square;mso-width-percent:0;mso-height-percent:0;mso-wrap-distance-left:9pt;mso-wrap-distance-top:0;mso-wrap-distance-right:9pt;mso-wrap-distance-bottom:0;mso-position-horizontal:absolute;mso-position-horizontal-relative:left-margin-area;mso-position-vertical:absolute;mso-position-vertical-relative:text;mso-width-percent:0;mso-height-percent:0;mso-width-relative:margin;mso-height-relative:margin" o:gfxdata="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" strokecolor="black [3200]" strokeweight=".5pt">
                 <v:stroke endarrow="block" joinstyle="miter"/>
                 <w10:wrap anchorx="margin"/>
               </v:shape>
@@ -1627,7 +1657,7 @@
           </mc:Choice>
           <mc:Fallback>
             <w:pict>
-              <v:shape w14:anchorId="15F98819" id="Gerade Verbindung mit Pfeil 26" o:spid="_x0000_s1026" type="#_x0000_t32" style="position:absolute;margin-left:295.5pt;margin-top:7.45pt;width:5.25pt;height:1in;flip:x y;z-index:251667456;visibility:visible;mso-wrap-style:square;mso-width-percent:0;mso-height-percent:0;mso-wrap-distance-left:9pt;mso-wrap-distance-top:0;mso-wrap-distance-right:9pt;mso-wrap-distance-bottom:0;mso-position-horizontal:absolute;mso-position-horizontal-relative:left-margin-area;mso-position-vertical:absolute;mso-position-vertical-relative:text;mso-width-percent:0;mso-height-percent:0;mso-width-relative:margin;mso-height-relative:margin" o:gfxdata="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" strokecolor="black [3200]" strokeweight=".5pt">
+              <v:shape w14:anchorId="4E49CD26" id="Gerade Verbindung mit Pfeil 26" o:spid="_x0000_s1026" type="#_x0000_t32" style="position:absolute;margin-left:295.5pt;margin-top:7.45pt;width:5.25pt;height:1in;flip:x y;z-index:251667456;visibility:visible;mso-wrap-style:square;mso-width-percent:0;mso-height-percent:0;mso-wrap-distance-left:9pt;mso-wrap-distance-top:0;mso-wrap-distance-right:9pt;mso-wrap-distance-bottom:0;mso-position-horizontal:absolute;mso-position-horizontal-relative:left-margin-area;mso-position-vertical:absolute;mso-position-vertical-relative:text;mso-width-percent:0;mso-height-percent:0;mso-width-relative:margin;mso-height-relative:margin" o:gfxdata="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" strokecolor="black [3200]" strokeweight=".5pt">
                 <v:stroke endarrow="block" joinstyle="miter"/>
                 <w10:wrap anchorx="margin"/>
               </v:shape>
@@ -1701,7 +1731,7 @@
           </mc:Choice>
           <mc:Fallback>
             <w:pict>
-              <v:shape w14:anchorId="44AE9F51" id="Gerade Verbindung mit Pfeil 25" o:spid="_x0000_s1026" type="#_x0000_t32" style="position:absolute;margin-left:443.25pt;margin-top:3.7pt;width:44.25pt;height:44.25pt;flip:x y;z-index:251666432;visibility:visible;mso-wrap-style:square;mso-width-percent:0;mso-height-percent:0;mso-wrap-distance-left:9pt;mso-wrap-distance-top:0;mso-wrap-distance-right:9pt;mso-wrap-distance-bottom:0;mso-position-horizontal:absolute;mso-position-horizontal-relative:left-margin-area;mso-position-vertical:absolute;mso-position-vertical-relative:text;mso-width-percent:0;mso-height-percent:0;mso-width-relative:margin;mso-height-relative:margin" o:gfxdata="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" strokecolor="black [3200]" strokeweight=".5pt">
+              <v:shape w14:anchorId="70EF1418" id="Gerade Verbindung mit Pfeil 25" o:spid="_x0000_s1026" type="#_x0000_t32" style="position:absolute;margin-left:443.25pt;margin-top:3.7pt;width:44.25pt;height:44.25pt;flip:x y;z-index:251666432;visibility:visible;mso-wrap-style:square;mso-width-percent:0;mso-height-percent:0;mso-wrap-distance-left:9pt;mso-wrap-distance-top:0;mso-wrap-distance-right:9pt;mso-wrap-distance-bottom:0;mso-position-horizontal:absolute;mso-position-horizontal-relative:left-margin-area;mso-position-vertical:absolute;mso-position-vertical-relative:text;mso-width-percent:0;mso-height-percent:0;mso-width-relative:margin;mso-height-relative:margin" o:gfxdata="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" strokecolor="black [3200]" strokeweight=".5pt">
                 <v:stroke endarrow="block" joinstyle="miter"/>
                 <w10:wrap anchorx="margin"/>
               </v:shape>
@@ -1775,7 +1805,7 @@
           </mc:Choice>
           <mc:Fallback>
             <w:pict>
-              <v:shape w14:anchorId="520E6D15" id="Gerade Verbindung mit Pfeil 16" o:spid="_x0000_s1026" type="#_x0000_t32" style="position:absolute;margin-left:104.25pt;margin-top:3.7pt;width:46.5pt;height:46.5pt;flip:y;z-index:251665408;visibility:visible;mso-wrap-style:square;mso-width-percent:0;mso-height-percent:0;mso-wrap-distance-left:9pt;mso-wrap-distance-top:0;mso-wrap-distance-right:9pt;mso-wrap-distance-bottom:0;mso-position-horizontal:absolute;mso-position-horizontal-relative:left-margin-area;mso-position-vertical:absolute;mso-position-vertical-relative:text;mso-width-percent:0;mso-height-percent:0;mso-width-relative:margin;mso-height-relative:margin" o:gfxdata="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" strokecolor="black [3200]" strokeweight=".5pt">
+              <v:shape w14:anchorId="0E90501A" id="Gerade Verbindung mit Pfeil 16" o:spid="_x0000_s1026" type="#_x0000_t32" style="position:absolute;margin-left:104.25pt;margin-top:3.7pt;width:46.5pt;height:46.5pt;flip:y;z-index:251665408;visibility:visible;mso-wrap-style:square;mso-width-percent:0;mso-height-percent:0;mso-wrap-distance-left:9pt;mso-wrap-distance-top:0;mso-wrap-distance-right:9pt;mso-wrap-distance-bottom:0;mso-position-horizontal:absolute;mso-position-horizontal-relative:left-margin-area;mso-position-vertical:absolute;mso-position-vertical-relative:text;mso-width-percent:0;mso-height-percent:0;mso-width-relative:margin;mso-height-relative:margin" o:gfxdata="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" strokecolor="black [3200]" strokeweight=".5pt">
                 <v:stroke endarrow="block" joinstyle="miter"/>
                 <w10:wrap anchorx="margin"/>
               </v:shape>
@@ -2330,7 +2360,7 @@
                     <pic:cNvPicPr/>
                   </pic:nvPicPr>
                   <pic:blipFill>
-                    <a:blip r:embed="rId9" cstate="print">
+                    <a:blip r:embed="rId10" cstate="print">
                       <a:extLst>
                         <a:ext uri="{28A0092B-C50C-407E-A947-70E740481C1C}">
                           <a14:useLocalDpi xmlns:a14="http://schemas.microsoft.com/office/drawing/2010/main" val="0"/>
@@ -2564,7 +2594,7 @@
                                     </pic:cNvPicPr>
                                   </pic:nvPicPr>
                                   <pic:blipFill>
-                                    <a:blip r:embed="rId8">
+                                    <a:blip r:embed="rId9">
                                       <a:extLst>
                                         <a:ext uri="{28A0092B-C50C-407E-A947-70E740481C1C}">
                                           <a14:useLocalDpi xmlns:a14="http://schemas.microsoft.com/office/drawing/2010/main" val="0"/>
@@ -2904,7 +2934,7 @@
           </mc:Choice>
           <mc:Fallback>
             <w:pict>
-              <v:shape w14:anchorId="771E3247" id="Gerade Verbindung mit Pfeil 8" o:spid="_x0000_s1026" type="#_x0000_t32" style="position:absolute;margin-left:136.9pt;margin-top:8.8pt;width:32.25pt;height:57pt;z-index:251645952;visibility:visible;mso-wrap-style:square;mso-width-percent:0;mso-height-percent:0;mso-wrap-distance-left:9pt;mso-wrap-distance-top:0;mso-wrap-distance-right:9pt;mso-wrap-distance-bottom:0;mso-position-horizontal:absolute;mso-position-horizontal-relative:text;mso-position-vertical:absolute;mso-position-vertical-relative:text;mso-width-percent:0;mso-height-percent:0;mso-width-relative:margin;mso-height-relative:margin" o:gfxdata="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" strokecolor="black [3200]" strokeweight=".5pt">
+              <v:shape w14:anchorId="41476406" id="Gerade Verbindung mit Pfeil 8" o:spid="_x0000_s1026" type="#_x0000_t32" style="position:absolute;margin-left:136.9pt;margin-top:8.8pt;width:32.25pt;height:57pt;z-index:251645952;visibility:visible;mso-wrap-style:square;mso-width-percent:0;mso-height-percent:0;mso-wrap-distance-left:9pt;mso-wrap-distance-top:0;mso-wrap-distance-right:9pt;mso-wrap-distance-bottom:0;mso-position-horizontal:absolute;mso-position-horizontal-relative:text;mso-position-vertical:absolute;mso-position-vertical-relative:text;mso-width-percent:0;mso-height-percent:0;mso-width-relative:margin;mso-height-relative:margin" o:gfxdata="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" strokecolor="black [3200]" strokeweight=".5pt">
                 <v:stroke endarrow="block" joinstyle="miter"/>
               </v:shape>
             </w:pict>
@@ -2977,7 +3007,7 @@
           </mc:Choice>
           <mc:Fallback>
             <w:pict>
-              <v:shape w14:anchorId="1E6828AD" id="Gerade Verbindung mit Pfeil 3" o:spid="_x0000_s1026" type="#_x0000_t32" style="position:absolute;margin-left:112.5pt;margin-top:12.55pt;width:25.5pt;height:51.75pt;z-index:251640832;visibility:visible;mso-wrap-style:square;mso-width-percent:0;mso-height-percent:0;mso-wrap-distance-left:9pt;mso-wrap-distance-top:0;mso-wrap-distance-right:9pt;mso-wrap-distance-bottom:0;mso-position-horizontal:absolute;mso-position-horizontal-relative:left-margin-area;mso-position-vertical:absolute;mso-position-vertical-relative:text;mso-width-percent:0;mso-height-percent:0;mso-width-relative:margin;mso-height-relative:margin" o:gfxdata="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" strokecolor="black [3200]" strokeweight=".5pt">
+              <v:shape w14:anchorId="7DF4774C" id="Gerade Verbindung mit Pfeil 3" o:spid="_x0000_s1026" type="#_x0000_t32" style="position:absolute;margin-left:112.5pt;margin-top:12.55pt;width:25.5pt;height:51.75pt;z-index:251640832;visibility:visible;mso-wrap-style:square;mso-width-percent:0;mso-height-percent:0;mso-wrap-distance-left:9pt;mso-wrap-distance-top:0;mso-wrap-distance-right:9pt;mso-wrap-distance-bottom:0;mso-position-horizontal:absolute;mso-position-horizontal-relative:left-margin-area;mso-position-vertical:absolute;mso-position-vertical-relative:text;mso-width-percent:0;mso-height-percent:0;mso-width-relative:margin;mso-height-relative:margin" o:gfxdata="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" strokecolor="black [3200]" strokeweight=".5pt">
                 <v:stroke endarrow="block" joinstyle="miter"/>
                 <w10:wrap anchorx="margin"/>
               </v:shape>
@@ -3053,7 +3083,7 @@
           </mc:Choice>
           <mc:Fallback>
             <w:pict>
-              <v:shape w14:anchorId="7554442C" id="Gerade Verbindung mit Pfeil 5" o:spid="_x0000_s1026" type="#_x0000_t32" style="position:absolute;margin-left:424.9pt;margin-top:2.8pt;width:17.25pt;height:74.25pt;flip:x;z-index:251642880;visibility:visible;mso-wrap-style:square;mso-width-percent:0;mso-height-percent:0;mso-wrap-distance-left:9pt;mso-wrap-distance-top:0;mso-wrap-distance-right:9pt;mso-wrap-distance-bottom:0;mso-position-horizontal:absolute;mso-position-horizontal-relative:margin;mso-position-vertical:absolute;mso-position-vertical-relative:text;mso-width-percent:0;mso-height-percent:0;mso-width-relative:margin;mso-height-relative:margin" o:gfxdata="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" strokecolor="black [3200]" strokeweight=".5pt">
+              <v:shape w14:anchorId="0AE472FD" id="Gerade Verbindung mit Pfeil 5" o:spid="_x0000_s1026" type="#_x0000_t32" style="position:absolute;margin-left:424.9pt;margin-top:2.8pt;width:17.25pt;height:74.25pt;flip:x;z-index:251642880;visibility:visible;mso-wrap-style:square;mso-width-percent:0;mso-height-percent:0;mso-wrap-distance-left:9pt;mso-wrap-distance-top:0;mso-wrap-distance-right:9pt;mso-wrap-distance-bottom:0;mso-position-horizontal:absolute;mso-position-horizontal-relative:margin;mso-position-vertical:absolute;mso-position-vertical-relative:text;mso-width-percent:0;mso-height-percent:0;mso-width-relative:margin;mso-height-relative:margin" o:gfxdata="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" strokecolor="black [3200]" strokeweight=".5pt">
                 <v:stroke endarrow="block" joinstyle="miter"/>
                 <w10:wrap anchorx="margin"/>
               </v:shape>
@@ -3138,7 +3168,7 @@
           </mc:Choice>
           <mc:Fallback>
             <w:pict>
-              <v:shape w14:anchorId="46B16B02" id="Gerade Verbindung mit Pfeil 9" o:spid="_x0000_s1026" type="#_x0000_t32" style="position:absolute;margin-left:-32.6pt;margin-top:13.4pt;width:32.25pt;height:73.5pt;flip:y;z-index:251646976;visibility:visible;mso-wrap-style:square;mso-width-percent:0;mso-height-percent:0;mso-wrap-distance-left:9pt;mso-wrap-distance-top:0;mso-wrap-distance-right:9pt;mso-wrap-distance-bottom:0;mso-position-horizontal:absolute;mso-position-horizontal-relative:text;mso-position-vertical:absolute;mso-position-vertical-relative:text;mso-width-percent:0;mso-height-percent:0;mso-width-relative:margin;mso-height-relative:margin" o:gfxdata="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" strokecolor="black [3200]" strokeweight=".5pt">
+              <v:shape w14:anchorId="3D289874" id="Gerade Verbindung mit Pfeil 9" o:spid="_x0000_s1026" type="#_x0000_t32" style="position:absolute;margin-left:-32.6pt;margin-top:13.4pt;width:32.25pt;height:73.5pt;flip:y;z-index:251646976;visibility:visible;mso-wrap-style:square;mso-width-percent:0;mso-height-percent:0;mso-wrap-distance-left:9pt;mso-wrap-distance-top:0;mso-wrap-distance-right:9pt;mso-wrap-distance-bottom:0;mso-position-horizontal:absolute;mso-position-horizontal-relative:text;mso-position-vertical:absolute;mso-position-vertical-relative:text;mso-width-percent:0;mso-height-percent:0;mso-width-relative:margin;mso-height-relative:margin" o:gfxdata="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" strokecolor="black [3200]" strokeweight=".5pt">
                 <v:stroke endarrow="block" joinstyle="miter"/>
               </v:shape>
             </w:pict>
@@ -3213,7 +3243,7 @@
           </mc:Choice>
           <mc:Fallback>
             <w:pict>
-              <v:shape w14:anchorId="3D6866D2" id="Gerade Verbindung mit Pfeil 6" o:spid="_x0000_s1026" type="#_x0000_t32" style="position:absolute;margin-left:451.15pt;margin-top:20.9pt;width:26.25pt;height:51pt;flip:x y;z-index:251643904;visibility:visible;mso-wrap-style:square;mso-width-percent:0;mso-height-percent:0;mso-wrap-distance-left:9pt;mso-wrap-distance-top:0;mso-wrap-distance-right:9pt;mso-wrap-distance-bottom:0;mso-position-horizontal:absolute;mso-position-horizontal-relative:text;mso-position-vertical:absolute;mso-position-vertical-relative:text;mso-width-percent:0;mso-height-percent:0;mso-width-relative:margin;mso-height-relative:margin" o:gfxdata="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" strokecolor="black [3200]" strokeweight=".5pt">
+              <v:shape w14:anchorId="77AA3E5B" id="Gerade Verbindung mit Pfeil 6" o:spid="_x0000_s1026" type="#_x0000_t32" style="position:absolute;margin-left:451.15pt;margin-top:20.9pt;width:26.25pt;height:51pt;flip:x y;z-index:251643904;visibility:visible;mso-wrap-style:square;mso-width-percent:0;mso-height-percent:0;mso-wrap-distance-left:9pt;mso-wrap-distance-top:0;mso-wrap-distance-right:9pt;mso-wrap-distance-bottom:0;mso-position-horizontal:absolute;mso-position-horizontal-relative:text;mso-position-vertical:absolute;mso-position-vertical-relative:text;mso-width-percent:0;mso-height-percent:0;mso-width-relative:margin;mso-height-relative:margin" o:gfxdata="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" strokecolor="black [3200]" strokeweight=".5pt">
                 <v:stroke endarrow="block" joinstyle="miter"/>
               </v:shape>
             </w:pict>
@@ -3288,7 +3318,7 @@
           </mc:Choice>
           <mc:Fallback>
             <w:pict>
-              <v:shape w14:anchorId="5D8EEC94" id="Gerade Verbindung mit Pfeil 4" o:spid="_x0000_s1026" type="#_x0000_t32" style="position:absolute;margin-left:26.65pt;margin-top:18.65pt;width:15pt;height:61.5pt;flip:x y;z-index:251641856;visibility:visible;mso-wrap-style:square;mso-width-percent:0;mso-height-percent:0;mso-wrap-distance-left:9pt;mso-wrap-distance-top:0;mso-wrap-distance-right:9pt;mso-wrap-distance-bottom:0;mso-position-horizontal:absolute;mso-position-horizontal-relative:text;mso-position-vertical:absolute;mso-position-vertical-relative:text;mso-width-percent:0;mso-height-percent:0;mso-width-relative:margin;mso-height-relative:margin" o:gfxdata="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" strokecolor="black [3200]" strokeweight=".5pt">
+              <v:shape w14:anchorId="0BCA43FB" id="Gerade Verbindung mit Pfeil 4" o:spid="_x0000_s1026" type="#_x0000_t32" style="position:absolute;margin-left:26.65pt;margin-top:18.65pt;width:15pt;height:61.5pt;flip:x y;z-index:251641856;visibility:visible;mso-wrap-style:square;mso-width-percent:0;mso-height-percent:0;mso-wrap-distance-left:9pt;mso-wrap-distance-top:0;mso-wrap-distance-right:9pt;mso-wrap-distance-bottom:0;mso-position-horizontal:absolute;mso-position-horizontal-relative:text;mso-position-vertical:absolute;mso-position-vertical-relative:text;mso-width-percent:0;mso-height-percent:0;mso-width-relative:margin;mso-height-relative:margin" o:gfxdata="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" strokecolor="black [3200]" strokeweight=".5pt">
                 <v:stroke endarrow="block" joinstyle="miter"/>
               </v:shape>
             </w:pict>
@@ -3361,7 +3391,7 @@
           </mc:Choice>
           <mc:Fallback>
             <w:pict>
-              <v:shape w14:anchorId="3E49103A" id="Gerade Verbindung mit Pfeil 2" o:spid="_x0000_s1026" type="#_x0000_t32" style="position:absolute;margin-left:109.15pt;margin-top:14.9pt;width:29.25pt;height:57.75pt;flip:x y;z-index:251639808;visibility:visible;mso-wrap-style:square;mso-width-percent:0;mso-height-percent:0;mso-wrap-distance-left:9pt;mso-wrap-distance-top:0;mso-wrap-distance-right:9pt;mso-wrap-distance-bottom:0;mso-position-horizontal:absolute;mso-position-horizontal-relative:text;mso-position-vertical:absolute;mso-position-vertical-relative:text;mso-width-percent:0;mso-height-percent:0;mso-width-relative:margin;mso-height-relative:margin" o:gfxdata="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" strokecolor="black [3200]" strokeweight=".5pt">
+              <v:shape w14:anchorId="1B4BDD68" id="Gerade Verbindung mit Pfeil 2" o:spid="_x0000_s1026" type="#_x0000_t32" style="position:absolute;margin-left:109.15pt;margin-top:14.9pt;width:29.25pt;height:57.75pt;flip:x y;z-index:251639808;visibility:visible;mso-wrap-style:square;mso-width-percent:0;mso-height-percent:0;mso-wrap-distance-left:9pt;mso-wrap-distance-top:0;mso-wrap-distance-right:9pt;mso-wrap-distance-bottom:0;mso-position-horizontal:absolute;mso-position-horizontal-relative:text;mso-position-vertical:absolute;mso-position-vertical-relative:text;mso-width-percent:0;mso-height-percent:0;mso-width-relative:margin;mso-height-relative:margin" o:gfxdata="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" strokecolor="black [3200]" strokeweight=".5pt">
                 <v:stroke endarrow="block" joinstyle="miter"/>
               </v:shape>
             </w:pict>
@@ -3434,7 +3464,7 @@
           </mc:Choice>
           <mc:Fallback>
             <w:pict>
-              <v:shape w14:anchorId="1844A30E" id="Gerade Verbindung mit Pfeil 7" o:spid="_x0000_s1026" type="#_x0000_t32" style="position:absolute;margin-left:418.9pt;margin-top:18.65pt;width:3.6pt;height:71.25pt;flip:x y;z-index:251644928;visibility:visible;mso-wrap-style:square;mso-width-percent:0;mso-height-percent:0;mso-wrap-distance-left:9pt;mso-wrap-distance-top:0;mso-wrap-distance-right:9pt;mso-wrap-distance-bottom:0;mso-position-horizontal:absolute;mso-position-horizontal-relative:text;mso-position-vertical:absolute;mso-position-vertical-relative:text;mso-width-percent:0;mso-height-percent:0;mso-width-relative:margin;mso-height-relative:margin" o:gfxdata="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" strokecolor="black [3200]" strokeweight=".5pt">
+              <v:shape w14:anchorId="01F75F4B" id="Gerade Verbindung mit Pfeil 7" o:spid="_x0000_s1026" type="#_x0000_t32" style="position:absolute;margin-left:418.9pt;margin-top:18.65pt;width:3.6pt;height:71.25pt;flip:x y;z-index:251644928;visibility:visible;mso-wrap-style:square;mso-width-percent:0;mso-height-percent:0;mso-wrap-distance-left:9pt;mso-wrap-distance-top:0;mso-wrap-distance-right:9pt;mso-wrap-distance-bottom:0;mso-position-horizontal:absolute;mso-position-horizontal-relative:text;mso-position-vertical:absolute;mso-position-vertical-relative:text;mso-width-percent:0;mso-height-percent:0;mso-width-relative:margin;mso-height-relative:margin" o:gfxdata="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" strokecolor="black [3200]" strokeweight=".5pt">
                 <v:stroke endarrow="block" joinstyle="miter"/>
               </v:shape>
             </w:pict>
@@ -3507,7 +3537,7 @@
           </mc:Choice>
           <mc:Fallback>
             <w:pict>
-              <v:shape w14:anchorId="1C79795C" id="Gerade Verbindung mit Pfeil 10" o:spid="_x0000_s1026" type="#_x0000_t32" style="position:absolute;margin-left:356.65pt;margin-top:20.15pt;width:18pt;height:52.5pt;flip:y;z-index:251648000;visibility:visible;mso-wrap-style:square;mso-width-percent:0;mso-height-percent:0;mso-wrap-distance-left:9pt;mso-wrap-distance-top:0;mso-wrap-distance-right:9pt;mso-wrap-distance-bottom:0;mso-position-horizontal:absolute;mso-position-horizontal-relative:text;mso-position-vertical:absolute;mso-position-vertical-relative:text;mso-width-percent:0;mso-height-percent:0;mso-width-relative:margin;mso-height-relative:margin" o:gfxdata="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" strokecolor="black [3200]" strokeweight=".5pt">
+              <v:shape w14:anchorId="2747D777" id="Gerade Verbindung mit Pfeil 10" o:spid="_x0000_s1026" type="#_x0000_t32" style="position:absolute;margin-left:356.65pt;margin-top:20.15pt;width:18pt;height:52.5pt;flip:y;z-index:251648000;visibility:visible;mso-wrap-style:square;mso-width-percent:0;mso-height-percent:0;mso-wrap-distance-left:9pt;mso-wrap-distance-top:0;mso-wrap-distance-right:9pt;mso-wrap-distance-bottom:0;mso-position-horizontal:absolute;mso-position-horizontal-relative:text;mso-position-vertical:absolute;mso-position-vertical-relative:text;mso-width-percent:0;mso-height-percent:0;mso-width-relative:margin;mso-height-relative:margin" o:gfxdata="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" strokecolor="black [3200]" strokeweight=".5pt">
                 <v:stroke endarrow="block" joinstyle="miter"/>
               </v:shape>
             </w:pict>
@@ -4765,7 +4795,21 @@
         <w:rPr>
           <w:szCs w:val="24"/>
         </w:rPr>
-        <w:t>einmal würfeln. Besonderheit: Bei 3 mal Pasch in Folge, muss man ins Gefängnis!</w:t>
+        <w:t xml:space="preserve">einmal würfeln. Besonderheit: Bei </w:t>
+      </w:r>
+      <w:proofErr w:type="gramStart"/>
+      <w:r>
+        <w:rPr>
+          <w:szCs w:val="24"/>
+        </w:rPr>
+        <w:t>3 mal</w:t>
+      </w:r>
+      <w:proofErr w:type="gramEnd"/>
+      <w:r>
+        <w:rPr>
+          <w:szCs w:val="24"/>
+        </w:rPr>
+        <w:t xml:space="preserve"> Pasch in Folge, muss man ins Gefängnis!</w:t>
       </w:r>
       <w:r>
         <w:rPr>
@@ -4990,7 +5034,7 @@
                     <pic:cNvPicPr/>
                   </pic:nvPicPr>
                   <pic:blipFill>
-                    <a:blip r:embed="rId10" cstate="print">
+                    <a:blip r:embed="rId11" cstate="print">
                       <a:extLst>
                         <a:ext uri="{28A0092B-C50C-407E-A947-70E740481C1C}">
                           <a14:useLocalDpi xmlns:a14="http://schemas.microsoft.com/office/drawing/2010/main" val="0"/>
@@ -5073,13 +5117,13 @@
         <w:rPr>
           <w:szCs w:val="24"/>
         </w:rPr>
-        <w:t xml:space="preserve"> Straße, kann man diese zu dem auf der             Straße </w:t>
-      </w:r>
-      <w:r>
-        <w:rPr>
-          <w:szCs w:val="24"/>
-        </w:rPr>
-        <w:t xml:space="preserve">        </w:t>
+        <w:t xml:space="preserve"> Straße, kann man diese zu dem auf der </w:t>
+      </w:r>
+      <w:r>
+        <w:rPr>
+          <w:szCs w:val="24"/>
+        </w:rPr>
+        <w:t xml:space="preserve">Straße </w:t>
       </w:r>
       <w:r>
         <w:rPr>
@@ -5121,20 +5165,14 @@
         <w:rPr>
           <w:szCs w:val="24"/>
         </w:rPr>
-        <w:t xml:space="preserve">diesem Miete zahlen. Die Höhe ist von verschiedenen Faktoren abhängig:  </w:t>
-      </w:r>
-    </w:p>
-    <w:p>
-      <w:pPr>
-        <w:tabs>
-          <w:tab w:val="left" w:pos="3660"/>
-        </w:tabs>
-        <w:spacing w:line="240" w:lineRule="auto"/>
-        <w:ind w:left="2124"/>
-        <w:rPr>
-          <w:szCs w:val="24"/>
-        </w:rPr>
-      </w:pPr>
+        <w:t>diese</w:t>
+      </w:r>
+      <w:r>
+        <w:rPr>
+          <w:szCs w:val="24"/>
+        </w:rPr>
+        <w:t xml:space="preserve"> Miete zahlen. Die Höhe ist von verschiedenen Faktoren abhängig:  </w:t>
+      </w:r>
     </w:p>
     <w:p>
       <w:pPr>
@@ -5308,7 +5346,7 @@
                     <pic:cNvPicPr/>
                   </pic:nvPicPr>
                   <pic:blipFill>
-                    <a:blip r:embed="rId11" cstate="print">
+                    <a:blip r:embed="rId12" cstate="print">
                       <a:extLst>
                         <a:ext uri="{28A0092B-C50C-407E-A947-70E740481C1C}">
                           <a14:useLocalDpi xmlns:a14="http://schemas.microsoft.com/office/drawing/2010/main" val="0"/>
@@ -5641,7 +5679,7 @@
                     <pic:cNvPicPr/>
                   </pic:nvPicPr>
                   <pic:blipFill>
-                    <a:blip r:embed="rId12" cstate="print">
+                    <a:blip r:embed="rId13" cstate="print">
                       <a:extLst>
                         <a:ext uri="{28A0092B-C50C-407E-A947-70E740481C1C}">
                           <a14:useLocalDpi xmlns:a14="http://schemas.microsoft.com/office/drawing/2010/main" val="0"/>
@@ -5870,7 +5908,7 @@
                     <pic:cNvPicPr/>
                   </pic:nvPicPr>
                   <pic:blipFill>
-                    <a:blip r:embed="rId13" cstate="print">
+                    <a:blip r:embed="rId14" cstate="print">
                       <a:extLst>
                         <a:ext uri="{28A0092B-C50C-407E-A947-70E740481C1C}">
                           <a14:useLocalDpi xmlns:a14="http://schemas.microsoft.com/office/drawing/2010/main" val="0"/>
@@ -6123,283 +6161,6 @@
             <wp:effectExtent l="0" t="0" r="0" b="0"/>
             <wp:wrapNone/>
             <wp:docPr id="212" name="Grafik 212"/>
-            <wp:cNvGraphicFramePr>
-              <a:graphicFrameLocks xmlns:a="http://schemas.openxmlformats.org/drawingml/2006/main" noChangeAspect="1"/>
-            </wp:cNvGraphicFramePr>
-            <a:graphic xmlns:a="http://schemas.openxmlformats.org/drawingml/2006/main">
-              <a:graphicData uri="http://schemas.openxmlformats.org/drawingml/2006/picture">
-                <pic:pic xmlns:pic="http://schemas.openxmlformats.org/drawingml/2006/picture">
-                  <pic:nvPicPr>
-                    <pic:cNvPr id="1" name=""/>
-                    <pic:cNvPicPr/>
-                  </pic:nvPicPr>
-                  <pic:blipFill>
-                    <a:blip r:embed="rId14" cstate="print">
-                      <a:extLst>
-                        <a:ext uri="{28A0092B-C50C-407E-A947-70E740481C1C}">
-                          <a14:useLocalDpi xmlns:a14="http://schemas.microsoft.com/office/drawing/2010/main" val="0"/>
-                        </a:ext>
-                      </a:extLst>
-                    </a:blip>
-                    <a:stretch>
-                      <a:fillRect/>
-                    </a:stretch>
-                  </pic:blipFill>
-                  <pic:spPr>
-                    <a:xfrm>
-                      <a:off x="0" y="0"/>
-                      <a:ext cx="1847850" cy="1847850"/>
-                    </a:xfrm>
-                    <a:prstGeom prst="rect">
-                      <a:avLst/>
-                    </a:prstGeom>
-                  </pic:spPr>
-                </pic:pic>
-              </a:graphicData>
-            </a:graphic>
-            <wp14:sizeRelH relativeFrom="page">
-              <wp14:pctWidth>0</wp14:pctWidth>
-            </wp14:sizeRelH>
-            <wp14:sizeRelV relativeFrom="page">
-              <wp14:pctHeight>0</wp14:pctHeight>
-            </wp14:sizeRelV>
-          </wp:anchor>
-        </w:drawing>
-      </w:r>
-      <w:r>
-        <w:rPr>
-          <w:b/>
-          <w:sz w:val="24"/>
-          <w:szCs w:val="24"/>
-        </w:rPr>
-        <w:t>GO – Feld</w:t>
-      </w:r>
-    </w:p>
-    <w:p>
-      <w:pPr>
-        <w:ind w:left="3540"/>
-      </w:pPr>
-      <w:r>
-        <w:t>Gelangt man</w:t>
-      </w:r>
-      <w:r>
-        <w:t xml:space="preserve"> direkt auf das GO – Feld, so erhält man RM 8000. Wenn man während seines Zuges über das GO – Feld hinweggeht</w:t>
-      </w:r>
-      <w:r>
-        <w:t>, bekommt man RM 4000.</w:t>
-      </w:r>
-    </w:p>
-    <w:p>
-      <w:pPr>
-        <w:pStyle w:val="Listenabsatz"/>
-        <w:tabs>
-          <w:tab w:val="left" w:pos="3660"/>
-          <w:tab w:val="center" w:pos="4896"/>
-        </w:tabs>
-        <w:rPr>
-          <w:sz w:val="24"/>
-          <w:szCs w:val="24"/>
-        </w:rPr>
-      </w:pPr>
-    </w:p>
-    <w:p>
-      <w:pPr>
-        <w:pStyle w:val="Listenabsatz"/>
-        <w:tabs>
-          <w:tab w:val="left" w:pos="3660"/>
-          <w:tab w:val="center" w:pos="4896"/>
-        </w:tabs>
-        <w:rPr>
-          <w:szCs w:val="24"/>
-        </w:rPr>
-      </w:pPr>
-    </w:p>
-    <w:p>
-      <w:pPr>
-        <w:pStyle w:val="Listenabsatz"/>
-        <w:tabs>
-          <w:tab w:val="left" w:pos="3660"/>
-          <w:tab w:val="center" w:pos="4896"/>
-        </w:tabs>
-        <w:rPr>
-          <w:sz w:val="24"/>
-          <w:szCs w:val="24"/>
-        </w:rPr>
-      </w:pPr>
-    </w:p>
-    <w:p>
-      <w:pPr>
-        <w:pStyle w:val="Listenabsatz"/>
-        <w:tabs>
-          <w:tab w:val="left" w:pos="3660"/>
-          <w:tab w:val="center" w:pos="4896"/>
-        </w:tabs>
-        <w:rPr>
-          <w:sz w:val="24"/>
-          <w:szCs w:val="24"/>
-        </w:rPr>
-      </w:pPr>
-    </w:p>
-    <w:p>
-      <w:pPr>
-        <w:pStyle w:val="Listenabsatz"/>
-        <w:tabs>
-          <w:tab w:val="left" w:pos="3660"/>
-          <w:tab w:val="center" w:pos="4896"/>
-        </w:tabs>
-        <w:rPr>
-          <w:sz w:val="24"/>
-          <w:szCs w:val="24"/>
-        </w:rPr>
-      </w:pPr>
-    </w:p>
-    <w:p>
-      <w:pPr>
-        <w:pStyle w:val="Listenabsatz"/>
-        <w:tabs>
-          <w:tab w:val="left" w:pos="3660"/>
-          <w:tab w:val="center" w:pos="4896"/>
-        </w:tabs>
-        <w:rPr>
-          <w:sz w:val="24"/>
-          <w:szCs w:val="24"/>
-        </w:rPr>
-      </w:pPr>
-    </w:p>
-    <w:p>
-      <w:pPr>
-        <w:pStyle w:val="Listenabsatz"/>
-        <w:tabs>
-          <w:tab w:val="left" w:pos="3660"/>
-          <w:tab w:val="center" w:pos="4896"/>
-        </w:tabs>
-        <w:rPr>
-          <w:sz w:val="24"/>
-          <w:szCs w:val="24"/>
-        </w:rPr>
-      </w:pPr>
-    </w:p>
-    <w:p>
-      <w:pPr>
-        <w:pStyle w:val="Listenabsatz"/>
-        <w:tabs>
-          <w:tab w:val="left" w:pos="3660"/>
-          <w:tab w:val="center" w:pos="4896"/>
-        </w:tabs>
-        <w:rPr>
-          <w:sz w:val="24"/>
-          <w:szCs w:val="24"/>
-        </w:rPr>
-      </w:pPr>
-    </w:p>
-    <w:p>
-      <w:pPr>
-        <w:pStyle w:val="Listenabsatz"/>
-        <w:tabs>
-          <w:tab w:val="left" w:pos="3660"/>
-          <w:tab w:val="center" w:pos="4896"/>
-        </w:tabs>
-        <w:ind w:firstLine="2820"/>
-        <w:rPr>
-          <w:b/>
-          <w:sz w:val="24"/>
-          <w:szCs w:val="24"/>
-        </w:rPr>
-      </w:pPr>
-    </w:p>
-    <w:p>
-      <w:pPr>
-        <w:pStyle w:val="Listenabsatz"/>
-        <w:tabs>
-          <w:tab w:val="left" w:pos="3660"/>
-          <w:tab w:val="center" w:pos="4896"/>
-        </w:tabs>
-        <w:ind w:firstLine="2820"/>
-        <w:rPr>
-          <w:b/>
-          <w:sz w:val="24"/>
-          <w:szCs w:val="24"/>
-        </w:rPr>
-      </w:pPr>
-    </w:p>
-    <w:p>
-      <w:pPr>
-        <w:pStyle w:val="Listenabsatz"/>
-        <w:tabs>
-          <w:tab w:val="left" w:pos="3660"/>
-          <w:tab w:val="center" w:pos="4896"/>
-        </w:tabs>
-        <w:ind w:firstLine="2820"/>
-        <w:rPr>
-          <w:b/>
-          <w:sz w:val="24"/>
-          <w:szCs w:val="24"/>
-        </w:rPr>
-      </w:pPr>
-    </w:p>
-    <w:p>
-      <w:pPr>
-        <w:pStyle w:val="Listenabsatz"/>
-        <w:tabs>
-          <w:tab w:val="left" w:pos="3660"/>
-          <w:tab w:val="center" w:pos="4896"/>
-        </w:tabs>
-        <w:ind w:firstLine="2820"/>
-        <w:rPr>
-          <w:b/>
-          <w:sz w:val="24"/>
-          <w:szCs w:val="24"/>
-        </w:rPr>
-      </w:pPr>
-    </w:p>
-    <w:p>
-      <w:pPr>
-        <w:pStyle w:val="Listenabsatz"/>
-        <w:tabs>
-          <w:tab w:val="left" w:pos="3660"/>
-          <w:tab w:val="center" w:pos="4896"/>
-        </w:tabs>
-        <w:ind w:firstLine="2820"/>
-        <w:rPr>
-          <w:b/>
-          <w:sz w:val="24"/>
-          <w:szCs w:val="24"/>
-        </w:rPr>
-      </w:pPr>
-    </w:p>
-    <w:p>
-      <w:pPr>
-        <w:pStyle w:val="Listenabsatz"/>
-        <w:tabs>
-          <w:tab w:val="left" w:pos="3660"/>
-          <w:tab w:val="center" w:pos="4896"/>
-        </w:tabs>
-        <w:ind w:firstLine="2820"/>
-        <w:rPr>
-          <w:b/>
-          <w:sz w:val="24"/>
-          <w:szCs w:val="24"/>
-        </w:rPr>
-      </w:pPr>
-      <w:r>
-        <w:rPr>
-          <w:noProof/>
-          <w:lang w:eastAsia="de-DE"/>
-        </w:rPr>
-        <w:lastRenderedPageBreak/>
-        <w:drawing>
-          <wp:anchor distT="0" distB="0" distL="114300" distR="114300" simplePos="0" relativeHeight="251679744" behindDoc="1" locked="0" layoutInCell="1" allowOverlap="1" wp14:anchorId="6C1A925C" wp14:editId="526DD07A">
-            <wp:simplePos x="0" y="0"/>
-            <wp:positionH relativeFrom="column">
-              <wp:posOffset>-4445</wp:posOffset>
-            </wp:positionH>
-            <wp:positionV relativeFrom="paragraph">
-              <wp:posOffset>5080</wp:posOffset>
-            </wp:positionV>
-            <wp:extent cx="1847850" cy="1847850"/>
-            <wp:effectExtent l="0" t="0" r="0" b="0"/>
-            <wp:wrapNone/>
-            <wp:docPr id="215" name="Grafik 215"/>
             <wp:cNvGraphicFramePr>
               <a:graphicFrameLocks xmlns:a="http://schemas.openxmlformats.org/drawingml/2006/main" noChangeAspect="1"/>
             </wp:cNvGraphicFramePr>
@@ -6449,90 +6210,213 @@
           <w:sz w:val="24"/>
           <w:szCs w:val="24"/>
         </w:rPr>
-        <w:t>Gehe in das Gefängnis – Feld</w:t>
+        <w:t>GO – Feld</w:t>
       </w:r>
     </w:p>
     <w:p>
       <w:pPr>
         <w:ind w:left="3540"/>
+      </w:pPr>
+      <w:r>
+        <w:t>Gelangt man</w:t>
+      </w:r>
+      <w:r>
+        <w:t xml:space="preserve"> direkt auf das GO – Feld, so erhält man RM 8000. Wenn man während seines Zuges über das GO – Feld hinweggeht</w:t>
+      </w:r>
+      <w:r>
+        <w:t>, bekommt man RM 4000.</w:t>
+      </w:r>
+    </w:p>
+    <w:p>
+      <w:pPr>
+        <w:pStyle w:val="Listenabsatz"/>
+        <w:tabs>
+          <w:tab w:val="left" w:pos="3660"/>
+          <w:tab w:val="center" w:pos="4896"/>
+        </w:tabs>
+        <w:rPr>
+          <w:sz w:val="24"/>
+          <w:szCs w:val="24"/>
+        </w:rPr>
+      </w:pPr>
+    </w:p>
+    <w:p>
+      <w:pPr>
+        <w:pStyle w:val="Listenabsatz"/>
+        <w:tabs>
+          <w:tab w:val="left" w:pos="3660"/>
+          <w:tab w:val="center" w:pos="4896"/>
+        </w:tabs>
+        <w:rPr>
+          <w:szCs w:val="24"/>
+        </w:rPr>
+      </w:pPr>
+    </w:p>
+    <w:p>
+      <w:pPr>
+        <w:pStyle w:val="Listenabsatz"/>
+        <w:tabs>
+          <w:tab w:val="left" w:pos="3660"/>
+          <w:tab w:val="center" w:pos="4896"/>
+        </w:tabs>
+        <w:rPr>
+          <w:sz w:val="24"/>
+          <w:szCs w:val="24"/>
+        </w:rPr>
+      </w:pPr>
+    </w:p>
+    <w:p>
+      <w:pPr>
+        <w:pStyle w:val="Listenabsatz"/>
+        <w:tabs>
+          <w:tab w:val="left" w:pos="3660"/>
+          <w:tab w:val="center" w:pos="4896"/>
+        </w:tabs>
+        <w:rPr>
+          <w:sz w:val="24"/>
+          <w:szCs w:val="24"/>
+        </w:rPr>
+      </w:pPr>
+    </w:p>
+    <w:p>
+      <w:pPr>
+        <w:pStyle w:val="Listenabsatz"/>
+        <w:tabs>
+          <w:tab w:val="left" w:pos="3660"/>
+          <w:tab w:val="center" w:pos="4896"/>
+        </w:tabs>
+        <w:rPr>
+          <w:sz w:val="24"/>
+          <w:szCs w:val="24"/>
+        </w:rPr>
+      </w:pPr>
+    </w:p>
+    <w:p>
+      <w:pPr>
+        <w:pStyle w:val="Listenabsatz"/>
+        <w:tabs>
+          <w:tab w:val="left" w:pos="3660"/>
+          <w:tab w:val="center" w:pos="4896"/>
+        </w:tabs>
+        <w:rPr>
+          <w:sz w:val="24"/>
+          <w:szCs w:val="24"/>
+        </w:rPr>
+      </w:pPr>
+    </w:p>
+    <w:p>
+      <w:pPr>
+        <w:pStyle w:val="Listenabsatz"/>
+        <w:tabs>
+          <w:tab w:val="left" w:pos="3660"/>
+          <w:tab w:val="center" w:pos="4896"/>
+        </w:tabs>
+        <w:rPr>
+          <w:sz w:val="24"/>
+          <w:szCs w:val="24"/>
+        </w:rPr>
+      </w:pPr>
+    </w:p>
+    <w:p>
+      <w:pPr>
+        <w:pStyle w:val="Listenabsatz"/>
+        <w:tabs>
+          <w:tab w:val="left" w:pos="3660"/>
+          <w:tab w:val="center" w:pos="4896"/>
+        </w:tabs>
+        <w:rPr>
+          <w:sz w:val="24"/>
+          <w:szCs w:val="24"/>
+        </w:rPr>
+      </w:pPr>
+    </w:p>
+    <w:p>
+      <w:pPr>
+        <w:pStyle w:val="Listenabsatz"/>
+        <w:tabs>
+          <w:tab w:val="left" w:pos="3660"/>
+          <w:tab w:val="center" w:pos="4896"/>
+        </w:tabs>
+        <w:ind w:firstLine="2820"/>
         <w:rPr>
           <w:b/>
-          <w:sz w:val="40"/>
-        </w:rPr>
-      </w:pPr>
-      <w:r>
-        <w:t>Gelangt man auf das Gehe in das Gefängnis – Feld,</w:t>
-      </w:r>
-      <w:r>
-        <w:t xml:space="preserve"> muss  man sich direkt auf das Gefängnisfeld bewegen und ist dann im Gefängnis. Dies bedeutet, dass man 3 Runden aussetzen muss. Man darf aber in jeder Runde würfeln, denn bei einem Pasch kommt man vorzeitig aus dem Gefängnis frei.</w:t>
-      </w:r>
-      <w:r>
-        <w:t xml:space="preserve"> Auch kann man sich durch eine Zahlung von RM 1000 aus dem Gefängnis freikaufen oder man hat eine „Du kommst aus dem Gefängnis frei“ – Karte.</w:t>
-      </w:r>
-      <w:r>
-        <w:t xml:space="preserve"> </w:t>
-      </w:r>
-      <w:r>
-        <w:t>Während dem Gefängnisauf</w:t>
-      </w:r>
-      <w:r>
-        <w:t>enthalt bekommt man weiterhin</w:t>
-      </w:r>
-      <w:r>
-        <w:t xml:space="preserve"> Miete.</w:t>
-      </w:r>
-      <w:r>
-        <w:t xml:space="preserve"> </w:t>
-      </w:r>
-    </w:p>
-    <w:p>
-      <w:pPr>
+          <w:sz w:val="24"/>
+          <w:szCs w:val="24"/>
+        </w:rPr>
+      </w:pPr>
+    </w:p>
+    <w:p>
+      <w:pPr>
+        <w:pStyle w:val="Listenabsatz"/>
+        <w:tabs>
+          <w:tab w:val="left" w:pos="3660"/>
+          <w:tab w:val="center" w:pos="4896"/>
+        </w:tabs>
+        <w:ind w:firstLine="2820"/>
         <w:rPr>
           <w:b/>
-        </w:rPr>
-      </w:pPr>
-    </w:p>
-    <w:p>
-      <w:pPr>
+          <w:sz w:val="24"/>
+          <w:szCs w:val="24"/>
+        </w:rPr>
+      </w:pPr>
+    </w:p>
+    <w:p>
+      <w:pPr>
+        <w:pStyle w:val="Listenabsatz"/>
+        <w:tabs>
+          <w:tab w:val="left" w:pos="3660"/>
+          <w:tab w:val="center" w:pos="4896"/>
+        </w:tabs>
+        <w:ind w:firstLine="2820"/>
         <w:rPr>
           <w:b/>
           <w:sz w:val="24"/>
-        </w:rPr>
-      </w:pPr>
-    </w:p>
-    <w:p>
-      <w:pPr>
-        <w:ind w:left="3540"/>
+          <w:szCs w:val="24"/>
+        </w:rPr>
+      </w:pPr>
+    </w:p>
+    <w:p>
+      <w:pPr>
+        <w:pStyle w:val="Listenabsatz"/>
+        <w:tabs>
+          <w:tab w:val="left" w:pos="3660"/>
+          <w:tab w:val="center" w:pos="4896"/>
+        </w:tabs>
+        <w:ind w:firstLine="2820"/>
         <w:rPr>
           <w:b/>
           <w:sz w:val="24"/>
-        </w:rPr>
-      </w:pPr>
-    </w:p>
-    <w:p>
-      <w:pPr>
-        <w:ind w:left="3540"/>
+          <w:szCs w:val="24"/>
+        </w:rPr>
+      </w:pPr>
+    </w:p>
+    <w:p>
+      <w:pPr>
+        <w:pStyle w:val="Listenabsatz"/>
+        <w:tabs>
+          <w:tab w:val="left" w:pos="3660"/>
+          <w:tab w:val="center" w:pos="4896"/>
+        </w:tabs>
+        <w:ind w:firstLine="2820"/>
         <w:rPr>
           <w:b/>
           <w:sz w:val="24"/>
-        </w:rPr>
-      </w:pPr>
-    </w:p>
-    <w:p>
-      <w:pPr>
-        <w:ind w:left="3540"/>
+          <w:szCs w:val="24"/>
+        </w:rPr>
+      </w:pPr>
+    </w:p>
+    <w:p>
+      <w:pPr>
+        <w:pStyle w:val="Listenabsatz"/>
+        <w:tabs>
+          <w:tab w:val="left" w:pos="3660"/>
+          <w:tab w:val="center" w:pos="4896"/>
+        </w:tabs>
+        <w:ind w:firstLine="2820"/>
         <w:rPr>
           <w:b/>
           <w:sz w:val="24"/>
-        </w:rPr>
-      </w:pPr>
-    </w:p>
-    <w:p>
-      <w:pPr>
-        <w:ind w:left="3540"/>
-        <w:rPr>
-          <w:b/>
-          <w:sz w:val="24"/>
+          <w:szCs w:val="24"/>
         </w:rPr>
       </w:pPr>
       <w:r>
@@ -6540,19 +6424,20 @@
           <w:noProof/>
           <w:lang w:eastAsia="de-DE"/>
         </w:rPr>
+        <w:lastRenderedPageBreak/>
         <w:drawing>
-          <wp:anchor distT="0" distB="0" distL="114300" distR="114300" simplePos="0" relativeHeight="251678720" behindDoc="1" locked="0" layoutInCell="1" allowOverlap="1" wp14:anchorId="4431BA50" wp14:editId="42C5714B">
+          <wp:anchor distT="0" distB="0" distL="114300" distR="114300" simplePos="0" relativeHeight="251679744" behindDoc="1" locked="0" layoutInCell="1" allowOverlap="1" wp14:anchorId="6C1A925C" wp14:editId="526DD07A">
             <wp:simplePos x="0" y="0"/>
             <wp:positionH relativeFrom="column">
               <wp:posOffset>-4445</wp:posOffset>
             </wp:positionH>
             <wp:positionV relativeFrom="paragraph">
-              <wp:posOffset>12065</wp:posOffset>
+              <wp:posOffset>5080</wp:posOffset>
             </wp:positionV>
             <wp:extent cx="1847850" cy="1847850"/>
             <wp:effectExtent l="0" t="0" r="0" b="0"/>
             <wp:wrapNone/>
-            <wp:docPr id="214" name="Grafik 214"/>
+            <wp:docPr id="215" name="Grafik 215"/>
             <wp:cNvGraphicFramePr>
               <a:graphicFrameLocks xmlns:a="http://schemas.openxmlformats.org/drawingml/2006/main" noChangeAspect="1"/>
             </wp:cNvGraphicFramePr>
@@ -6600,53 +6485,64 @@
         <w:rPr>
           <w:b/>
           <w:sz w:val="24"/>
-        </w:rPr>
-        <w:t>Gefän</w:t>
-      </w:r>
-      <w:r>
+          <w:szCs w:val="24"/>
+        </w:rPr>
+        <w:t>Gehe in das Gefängnis – Feld</w:t>
+      </w:r>
+    </w:p>
+    <w:p>
+      <w:pPr>
+        <w:ind w:left="3540"/>
         <w:rPr>
           <w:b/>
-          <w:sz w:val="24"/>
-        </w:rPr>
-        <w:t>gnis</w:t>
-      </w:r>
+          <w:sz w:val="40"/>
+        </w:rPr>
+      </w:pPr>
+      <w:r>
+        <w:t>Gelangt man auf das Gehe in das Gefängnis – Feld,</w:t>
+      </w:r>
+      <w:r>
+        <w:t xml:space="preserve"> muss  man sich direkt auf das Gefängnisfeld bewegen und ist dann im Gefängnis. Dies bedeutet, dass man 3 Runden aussetzen muss. Man darf aber in jeder Runde würfeln, denn bei einem Pasch kommt man vorzeitig aus dem Gefängnis frei.</w:t>
+      </w:r>
+      <w:r>
+        <w:t xml:space="preserve"> Auch kann man sich durch eine Zahlung von RM 1000 aus dem Gefängnis freikaufen oder man hat eine „Du kommst aus dem Gefängnis frei“ – Karte.</w:t>
+      </w:r>
+      <w:r>
+        <w:t xml:space="preserve"> </w:t>
+      </w:r>
+      <w:r>
+        <w:t>Während dem Gefängnisauf</w:t>
+      </w:r>
+      <w:r>
+        <w:t>enthalt bekommt man weiterhin</w:t>
+      </w:r>
+      <w:r>
+        <w:t xml:space="preserve"> Miete.</w:t>
+      </w:r>
+      <w:r>
+        <w:t xml:space="preserve"> </w:t>
+      </w:r>
+    </w:p>
+    <w:p>
+      <w:pPr>
+        <w:rPr>
+          <w:b/>
+        </w:rPr>
+      </w:pPr>
+    </w:p>
+    <w:p>
+      <w:pPr>
+        <w:rPr>
+          <w:b/>
+          <w:sz w:val="24"/>
+        </w:rPr>
+      </w:pPr>
     </w:p>
     <w:p>
       <w:pPr>
         <w:ind w:left="3540"/>
-      </w:pPr>
-      <w:r>
-        <w:t>Gelangt man direkt auf das Gefängnisfeld, dann ist man dort nur zu Besuch und darf in der nächsten Runde normal weiter würfeln und vorrücken.</w:t>
-      </w:r>
-    </w:p>
-    <w:p/>
-    <w:p>
-      <w:pPr>
-        <w:rPr>
-          <w:sz w:val="24"/>
-        </w:rPr>
-      </w:pPr>
-    </w:p>
-    <w:p>
-      <w:pPr>
-        <w:ind w:left="3540"/>
-        <w:rPr>
-          <w:sz w:val="24"/>
-        </w:rPr>
-      </w:pPr>
-    </w:p>
-    <w:p>
-      <w:pPr>
-        <w:ind w:left="3540"/>
-        <w:rPr>
-          <w:sz w:val="24"/>
-        </w:rPr>
-      </w:pPr>
-    </w:p>
-    <w:p>
-      <w:pPr>
-        <w:ind w:left="3540"/>
-        <w:rPr>
+        <w:rPr>
+          <w:b/>
           <w:sz w:val="24"/>
         </w:rPr>
       </w:pPr>
@@ -6683,18 +6579,18 @@
           <w:lang w:eastAsia="de-DE"/>
         </w:rPr>
         <w:drawing>
-          <wp:anchor distT="0" distB="0" distL="114300" distR="114300" simplePos="0" relativeHeight="251656192" behindDoc="1" locked="0" layoutInCell="1" allowOverlap="1" wp14:anchorId="3AEF0C54" wp14:editId="7FB8B5CC">
+          <wp:anchor distT="0" distB="0" distL="114300" distR="114300" simplePos="0" relativeHeight="251678720" behindDoc="1" locked="0" layoutInCell="1" allowOverlap="1" wp14:anchorId="4431BA50" wp14:editId="42C5714B">
             <wp:simplePos x="0" y="0"/>
             <wp:positionH relativeFrom="column">
               <wp:posOffset>-4445</wp:posOffset>
             </wp:positionH>
             <wp:positionV relativeFrom="paragraph">
-              <wp:posOffset>13970</wp:posOffset>
+              <wp:posOffset>12065</wp:posOffset>
             </wp:positionV>
             <wp:extent cx="1847850" cy="1847850"/>
             <wp:effectExtent l="0" t="0" r="0" b="0"/>
             <wp:wrapNone/>
-            <wp:docPr id="211" name="Grafik 211"/>
+            <wp:docPr id="214" name="Grafik 214"/>
             <wp:cNvGraphicFramePr>
               <a:graphicFrameLocks xmlns:a="http://schemas.openxmlformats.org/drawingml/2006/main" noChangeAspect="1"/>
             </wp:cNvGraphicFramePr>
@@ -6743,6 +6639,148 @@
           <w:b/>
           <w:sz w:val="24"/>
         </w:rPr>
+        <w:t>Gefän</w:t>
+      </w:r>
+      <w:r>
+        <w:rPr>
+          <w:b/>
+          <w:sz w:val="24"/>
+        </w:rPr>
+        <w:t>gnis</w:t>
+      </w:r>
+    </w:p>
+    <w:p>
+      <w:pPr>
+        <w:ind w:left="3540"/>
+      </w:pPr>
+      <w:r>
+        <w:t>Gelangt man direkt auf das Gefängnisfeld, dann ist man dort nur zu Besuch und darf in der nächsten Runde normal weiter würfeln und vorrücken.</w:t>
+      </w:r>
+    </w:p>
+    <w:p/>
+    <w:p>
+      <w:pPr>
+        <w:rPr>
+          <w:sz w:val="24"/>
+        </w:rPr>
+      </w:pPr>
+    </w:p>
+    <w:p>
+      <w:pPr>
+        <w:ind w:left="3540"/>
+        <w:rPr>
+          <w:sz w:val="24"/>
+        </w:rPr>
+      </w:pPr>
+    </w:p>
+    <w:p>
+      <w:pPr>
+        <w:ind w:left="3540"/>
+        <w:rPr>
+          <w:sz w:val="24"/>
+        </w:rPr>
+      </w:pPr>
+    </w:p>
+    <w:p>
+      <w:pPr>
+        <w:ind w:left="3540"/>
+        <w:rPr>
+          <w:sz w:val="24"/>
+        </w:rPr>
+      </w:pPr>
+    </w:p>
+    <w:p>
+      <w:pPr>
+        <w:ind w:left="3540"/>
+        <w:rPr>
+          <w:b/>
+          <w:sz w:val="24"/>
+        </w:rPr>
+      </w:pPr>
+    </w:p>
+    <w:p>
+      <w:pPr>
+        <w:ind w:left="3540"/>
+        <w:rPr>
+          <w:b/>
+          <w:sz w:val="24"/>
+        </w:rPr>
+      </w:pPr>
+    </w:p>
+    <w:p>
+      <w:pPr>
+        <w:ind w:left="3540"/>
+        <w:rPr>
+          <w:b/>
+          <w:sz w:val="24"/>
+        </w:rPr>
+      </w:pPr>
+      <w:r>
+        <w:rPr>
+          <w:noProof/>
+          <w:lang w:eastAsia="de-DE"/>
+        </w:rPr>
+        <w:drawing>
+          <wp:anchor distT="0" distB="0" distL="114300" distR="114300" simplePos="0" relativeHeight="251656192" behindDoc="1" locked="0" layoutInCell="1" allowOverlap="1" wp14:anchorId="3AEF0C54" wp14:editId="7FB8B5CC">
+            <wp:simplePos x="0" y="0"/>
+            <wp:positionH relativeFrom="column">
+              <wp:posOffset>-4445</wp:posOffset>
+            </wp:positionH>
+            <wp:positionV relativeFrom="paragraph">
+              <wp:posOffset>13970</wp:posOffset>
+            </wp:positionV>
+            <wp:extent cx="1847850" cy="1847850"/>
+            <wp:effectExtent l="0" t="0" r="0" b="0"/>
+            <wp:wrapNone/>
+            <wp:docPr id="211" name="Grafik 211"/>
+            <wp:cNvGraphicFramePr>
+              <a:graphicFrameLocks xmlns:a="http://schemas.openxmlformats.org/drawingml/2006/main" noChangeAspect="1"/>
+            </wp:cNvGraphicFramePr>
+            <a:graphic xmlns:a="http://schemas.openxmlformats.org/drawingml/2006/main">
+              <a:graphicData uri="http://schemas.openxmlformats.org/drawingml/2006/picture">
+                <pic:pic xmlns:pic="http://schemas.openxmlformats.org/drawingml/2006/picture">
+                  <pic:nvPicPr>
+                    <pic:cNvPr id="1" name=""/>
+                    <pic:cNvPicPr/>
+                  </pic:nvPicPr>
+                  <pic:blipFill>
+                    <a:blip r:embed="rId18" cstate="print">
+                      <a:extLst>
+                        <a:ext uri="{28A0092B-C50C-407E-A947-70E740481C1C}">
+                          <a14:useLocalDpi xmlns:a14="http://schemas.microsoft.com/office/drawing/2010/main" val="0"/>
+                        </a:ext>
+                      </a:extLst>
+                    </a:blip>
+                    <a:stretch>
+                      <a:fillRect/>
+                    </a:stretch>
+                  </pic:blipFill>
+                  <pic:spPr>
+                    <a:xfrm>
+                      <a:off x="0" y="0"/>
+                      <a:ext cx="1847850" cy="1847850"/>
+                    </a:xfrm>
+                    <a:prstGeom prst="rect">
+                      <a:avLst/>
+                    </a:prstGeom>
+                  </pic:spPr>
+                </pic:pic>
+              </a:graphicData>
+            </a:graphic>
+            <wp14:sizeRelH relativeFrom="page">
+              <wp14:pctWidth>0</wp14:pctWidth>
+            </wp14:sizeRelH>
+            <wp14:sizeRelV relativeFrom="page">
+              <wp14:pctHeight>0</wp14:pctHeight>
+            </wp14:sizeRelV>
+          </wp:anchor>
+        </w:drawing>
+      </w:r>
+      <w:r>
+        <w:rPr>
+          <w:b/>
+          <w:sz w:val="24"/>
+        </w:rPr>
         <w:t>Frei Parken</w:t>
       </w:r>
     </w:p>
@@ -6827,7 +6865,7 @@
                     <pic:cNvPicPr/>
                   </pic:nvPicPr>
                   <pic:blipFill>
-                    <a:blip r:embed="rId18" cstate="print">
+                    <a:blip r:embed="rId19" cstate="print">
                       <a:extLst>
                         <a:ext uri="{28A0092B-C50C-407E-A947-70E740481C1C}">
                           <a14:useLocalDpi xmlns:a14="http://schemas.microsoft.com/office/drawing/2010/main" val="0"/>
@@ -6864,20 +6902,13 @@
           <w:b/>
           <w:sz w:val="24"/>
         </w:rPr>
-        <w:t xml:space="preserve">Elektrizitäts </w:t>
+        <w:t>Elektrizitäts-</w:t>
       </w:r>
       <w:r>
         <w:rPr>
           <w:b/>
           <w:sz w:val="24"/>
         </w:rPr>
-        <w:t>–</w:t>
-      </w:r>
-      <w:r>
-        <w:rPr>
-          <w:b/>
-          <w:sz w:val="24"/>
-        </w:rPr>
         <w:t xml:space="preserve"> und Wasserwerk</w:t>
       </w:r>
     </w:p>
@@ -6889,7 +6920,16 @@
         <w:t>Gelangt</w:t>
       </w:r>
       <w:r>
-        <w:t xml:space="preserve"> man auf das Elektrizitäts – oder Wasserwerk, kann man dieses ent</w:t>
+        <w:t xml:space="preserve"> man auf das </w:t>
+      </w:r>
+      <w:r>
+        <w:t>Elektrizität</w:t>
+      </w:r>
+      <w:r>
+        <w:t>s-</w:t>
+      </w:r>
+      <w:r>
+        <w:t xml:space="preserve"> oder Wasserwerk, kann man dieses ent</w:t>
       </w:r>
       <w:r>
         <w:t>w</w:t>
@@ -6900,8 +6940,6 @@
       <w:r>
         <w:t>rhöht sich die Miete auf das 200</w:t>
       </w:r>
-      <w:bookmarkStart w:id="0" w:name="_GoBack"/>
-      <w:bookmarkEnd w:id="0"/>
       <w:r>
         <w:t xml:space="preserve"> fache der Augenzahl des Wurfes.</w:t>
       </w:r>
@@ -6950,7 +6988,7 @@
                     <pic:cNvPicPr/>
                   </pic:nvPicPr>
                   <pic:blipFill>
-                    <a:blip r:embed="rId19" cstate="print">
+                    <a:blip r:embed="rId20" cstate="print">
                       <a:extLst>
                         <a:ext uri="{28A0092B-C50C-407E-A947-70E740481C1C}">
                           <a14:useLocalDpi xmlns:a14="http://schemas.microsoft.com/office/drawing/2010/main" val="0"/>
@@ -7079,134 +7117,6 @@
             <wp:effectExtent l="0" t="0" r="6350" b="0"/>
             <wp:wrapNone/>
             <wp:docPr id="213" name="Grafik 213"/>
-            <wp:cNvGraphicFramePr>
-              <a:graphicFrameLocks xmlns:a="http://schemas.openxmlformats.org/drawingml/2006/main" noChangeAspect="1"/>
-            </wp:cNvGraphicFramePr>
-            <a:graphic xmlns:a="http://schemas.openxmlformats.org/drawingml/2006/main">
-              <a:graphicData uri="http://schemas.openxmlformats.org/drawingml/2006/picture">
-                <pic:pic xmlns:pic="http://schemas.openxmlformats.org/drawingml/2006/picture">
-                  <pic:nvPicPr>
-                    <pic:cNvPr id="1" name=""/>
-                    <pic:cNvPicPr/>
-                  </pic:nvPicPr>
-                  <pic:blipFill>
-                    <a:blip r:embed="rId20" cstate="print">
-                      <a:extLst>
-                        <a:ext uri="{28A0092B-C50C-407E-A947-70E740481C1C}">
-                          <a14:useLocalDpi xmlns:a14="http://schemas.microsoft.com/office/drawing/2010/main" val="0"/>
-                        </a:ext>
-                      </a:extLst>
-                    </a:blip>
-                    <a:stretch>
-                      <a:fillRect/>
-                    </a:stretch>
-                  </pic:blipFill>
-                  <pic:spPr>
-                    <a:xfrm>
-                      <a:off x="0" y="0"/>
-                      <a:ext cx="1041400" cy="1733550"/>
-                    </a:xfrm>
-                    <a:prstGeom prst="rect">
-                      <a:avLst/>
-                    </a:prstGeom>
-                  </pic:spPr>
-                </pic:pic>
-              </a:graphicData>
-            </a:graphic>
-            <wp14:sizeRelH relativeFrom="page">
-              <wp14:pctWidth>0</wp14:pctWidth>
-            </wp14:sizeRelH>
-            <wp14:sizeRelV relativeFrom="page">
-              <wp14:pctHeight>0</wp14:pctHeight>
-            </wp14:sizeRelV>
-          </wp:anchor>
-        </w:drawing>
-      </w:r>
-      <w:r>
-        <w:rPr>
-          <w:b/>
-          <w:sz w:val="24"/>
-        </w:rPr>
-        <w:t>Einkommensteuer</w:t>
-      </w:r>
-    </w:p>
-    <w:p>
-      <w:pPr>
-        <w:ind w:left="2124"/>
-      </w:pPr>
-      <w:r>
-        <w:t xml:space="preserve">Gelangt man auf die Einkommensteuer, muss man </w:t>
-      </w:r>
-      <w:r>
-        <w:t xml:space="preserve">RM 4000 zahlen. Dieses Geld wird in einem Pott gesammelt, den man durch das Frei Parken bekommen kann. </w:t>
-      </w:r>
-      <w:r>
-        <w:t xml:space="preserve">   </w:t>
-      </w:r>
-    </w:p>
-    <w:p>
-      <w:pPr>
-        <w:ind w:left="2124"/>
-      </w:pPr>
-    </w:p>
-    <w:p>
-      <w:pPr>
-        <w:ind w:left="2124"/>
-        <w:rPr>
-          <w:sz w:val="24"/>
-        </w:rPr>
-      </w:pPr>
-    </w:p>
-    <w:p>
-      <w:pPr>
-        <w:ind w:left="2124"/>
-        <w:rPr>
-          <w:sz w:val="24"/>
-        </w:rPr>
-      </w:pPr>
-    </w:p>
-    <w:p>
-      <w:pPr>
-        <w:ind w:left="2124"/>
-        <w:rPr>
-          <w:sz w:val="24"/>
-        </w:rPr>
-      </w:pPr>
-    </w:p>
-    <w:p>
-      <w:pPr>
-        <w:ind w:left="2124"/>
-        <w:rPr>
-          <w:sz w:val="24"/>
-        </w:rPr>
-      </w:pPr>
-    </w:p>
-    <w:p>
-      <w:pPr>
-        <w:ind w:left="2124"/>
-        <w:rPr>
-          <w:b/>
-          <w:sz w:val="24"/>
-        </w:rPr>
-      </w:pPr>
-      <w:r>
-        <w:rPr>
-          <w:noProof/>
-          <w:lang w:eastAsia="de-DE"/>
-        </w:rPr>
-        <w:drawing>
-          <wp:anchor distT="0" distB="0" distL="114300" distR="114300" simplePos="0" relativeHeight="251635712" behindDoc="1" locked="0" layoutInCell="1" allowOverlap="1" wp14:anchorId="1EF9640A" wp14:editId="607F8589">
-            <wp:simplePos x="0" y="0"/>
-            <wp:positionH relativeFrom="column">
-              <wp:posOffset>-4445</wp:posOffset>
-            </wp:positionH>
-            <wp:positionV relativeFrom="paragraph">
-              <wp:posOffset>10795</wp:posOffset>
-            </wp:positionV>
-            <wp:extent cx="1041400" cy="1733550"/>
-            <wp:effectExtent l="0" t="0" r="6350" b="0"/>
-            <wp:wrapNone/>
-            <wp:docPr id="208" name="Grafik 208"/>
             <wp:cNvGraphicFramePr>
               <a:graphicFrameLocks xmlns:a="http://schemas.openxmlformats.org/drawingml/2006/main" noChangeAspect="1"/>
             </wp:cNvGraphicFramePr>
@@ -7255,7 +7165,7 @@
           <w:b/>
           <w:sz w:val="24"/>
         </w:rPr>
-        <w:t>Ringsteuer</w:t>
+        <w:t>Einkommensteuer</w:t>
       </w:r>
     </w:p>
     <w:p>
@@ -7263,6 +7173,141 @@
         <w:ind w:left="2124"/>
       </w:pPr>
       <w:r>
+        <w:t xml:space="preserve">Gelangt man auf die Einkommensteuer, muss man </w:t>
+      </w:r>
+      <w:r>
+        <w:t xml:space="preserve">RM 4000 zahlen. Dieses Geld wird in einem Pott gesammelt, den man durch das Frei Parken bekommen kann. </w:t>
+      </w:r>
+      <w:r>
+        <w:t xml:space="preserve">   </w:t>
+      </w:r>
+    </w:p>
+    <w:p>
+      <w:pPr>
+        <w:ind w:left="2124"/>
+      </w:pPr>
+    </w:p>
+    <w:p>
+      <w:pPr>
+        <w:ind w:left="2124"/>
+        <w:rPr>
+          <w:sz w:val="24"/>
+        </w:rPr>
+      </w:pPr>
+    </w:p>
+    <w:p>
+      <w:pPr>
+        <w:ind w:left="2124"/>
+        <w:rPr>
+          <w:sz w:val="24"/>
+        </w:rPr>
+      </w:pPr>
+    </w:p>
+    <w:p>
+      <w:pPr>
+        <w:ind w:left="2124"/>
+        <w:rPr>
+          <w:sz w:val="24"/>
+        </w:rPr>
+      </w:pPr>
+    </w:p>
+    <w:p>
+      <w:pPr>
+        <w:ind w:left="2124"/>
+        <w:rPr>
+          <w:sz w:val="24"/>
+        </w:rPr>
+      </w:pPr>
+    </w:p>
+    <w:p>
+      <w:pPr>
+        <w:ind w:left="2124"/>
+        <w:rPr>
+          <w:b/>
+          <w:sz w:val="24"/>
+        </w:rPr>
+      </w:pPr>
+      <w:r>
+        <w:rPr>
+          <w:noProof/>
+          <w:lang w:eastAsia="de-DE"/>
+        </w:rPr>
+        <w:drawing>
+          <wp:anchor distT="0" distB="0" distL="114300" distR="114300" simplePos="0" relativeHeight="251635712" behindDoc="1" locked="0" layoutInCell="1" allowOverlap="1" wp14:anchorId="1EF9640A" wp14:editId="607F8589">
+            <wp:simplePos x="0" y="0"/>
+            <wp:positionH relativeFrom="column">
+              <wp:posOffset>-4445</wp:posOffset>
+            </wp:positionH>
+            <wp:positionV relativeFrom="paragraph">
+              <wp:posOffset>10795</wp:posOffset>
+            </wp:positionV>
+            <wp:extent cx="1041400" cy="1733550"/>
+            <wp:effectExtent l="0" t="0" r="6350" b="0"/>
+            <wp:wrapNone/>
+            <wp:docPr id="208" name="Grafik 208"/>
+            <wp:cNvGraphicFramePr>
+              <a:graphicFrameLocks xmlns:a="http://schemas.openxmlformats.org/drawingml/2006/main" noChangeAspect="1"/>
+            </wp:cNvGraphicFramePr>
+            <a:graphic xmlns:a="http://schemas.openxmlformats.org/drawingml/2006/main">
+              <a:graphicData uri="http://schemas.openxmlformats.org/drawingml/2006/picture">
+                <pic:pic xmlns:pic="http://schemas.openxmlformats.org/drawingml/2006/picture">
+                  <pic:nvPicPr>
+                    <pic:cNvPr id="1" name=""/>
+                    <pic:cNvPicPr/>
+                  </pic:nvPicPr>
+                  <pic:blipFill>
+                    <a:blip r:embed="rId22" cstate="print">
+                      <a:extLst>
+                        <a:ext uri="{28A0092B-C50C-407E-A947-70E740481C1C}">
+                          <a14:useLocalDpi xmlns:a14="http://schemas.microsoft.com/office/drawing/2010/main" val="0"/>
+                        </a:ext>
+                      </a:extLst>
+                    </a:blip>
+                    <a:stretch>
+                      <a:fillRect/>
+                    </a:stretch>
+                  </pic:blipFill>
+                  <pic:spPr>
+                    <a:xfrm>
+                      <a:off x="0" y="0"/>
+                      <a:ext cx="1041400" cy="1733550"/>
+                    </a:xfrm>
+                    <a:prstGeom prst="rect">
+                      <a:avLst/>
+                    </a:prstGeom>
+                  </pic:spPr>
+                </pic:pic>
+              </a:graphicData>
+            </a:graphic>
+            <wp14:sizeRelH relativeFrom="page">
+              <wp14:pctWidth>0</wp14:pctWidth>
+            </wp14:sizeRelH>
+            <wp14:sizeRelV relativeFrom="page">
+              <wp14:pctHeight>0</wp14:pctHeight>
+            </wp14:sizeRelV>
+          </wp:anchor>
+        </w:drawing>
+      </w:r>
+      <w:r>
+        <w:rPr>
+          <w:b/>
+          <w:sz w:val="24"/>
+        </w:rPr>
+        <w:t>Zusatz</w:t>
+      </w:r>
+      <w:r>
+        <w:rPr>
+          <w:b/>
+          <w:sz w:val="24"/>
+        </w:rPr>
+        <w:t>steuer</w:t>
+      </w:r>
+    </w:p>
+    <w:p>
+      <w:pPr>
+        <w:ind w:left="2124"/>
+      </w:pPr>
+      <w:r>
         <w:t xml:space="preserve">Gelangt man auf die Ringsteuer, muss man RM 2000 zahlen. Dieses Geld wird in einem Pott gesammelt, den man durch das Frei Parken bekommen kann.    </w:t>
       </w:r>
     </w:p>
@@ -7293,63 +7338,7 @@
         </w:rPr>
       </w:pPr>
     </w:p>
-    <w:p>
-      <w:pPr>
-        <w:ind w:left="2124"/>
-        <w:rPr>
-          <w:sz w:val="24"/>
-        </w:rPr>
-      </w:pPr>
-    </w:p>
-    <w:p>
-      <w:pPr>
-        <w:ind w:left="2124"/>
-        <w:rPr>
-          <w:sz w:val="24"/>
-        </w:rPr>
-      </w:pPr>
-    </w:p>
-    <w:p>
-      <w:pPr>
-        <w:ind w:left="2124"/>
-        <w:rPr>
-          <w:sz w:val="24"/>
-        </w:rPr>
-      </w:pPr>
-    </w:p>
-    <w:p>
-      <w:pPr>
-        <w:ind w:left="2124"/>
-        <w:rPr>
-          <w:sz w:val="24"/>
-        </w:rPr>
-      </w:pPr>
-    </w:p>
-    <w:p>
-      <w:pPr>
-        <w:ind w:left="2124"/>
-        <w:rPr>
-          <w:sz w:val="24"/>
-        </w:rPr>
-      </w:pPr>
-    </w:p>
-    <w:p>
-      <w:r>
-        <w:tab/>
-      </w:r>
-      <w:r>
-        <w:tab/>
-      </w:r>
-      <w:r>
-        <w:tab/>
-      </w:r>
-      <w:r>
-        <w:tab/>
-      </w:r>
-      <w:r>
-        <w:tab/>
-      </w:r>
-    </w:p>
+    <w:p/>
     <w:p>
       <w:pPr>
         <w:rPr>
@@ -7361,6 +7350,7 @@
           <w:b/>
           <w:sz w:val="28"/>
         </w:rPr>
+        <w:lastRenderedPageBreak/>
         <w:t xml:space="preserve">                                    3.2.3 Mögliche Aktionen</w:t>
       </w:r>
       <w:r>
@@ -7834,74 +7824,6 @@
           <w:tab w:val="left" w:pos="3660"/>
           <w:tab w:val="center" w:pos="4896"/>
         </w:tabs>
-        <w:rPr>
-          <w:sz w:val="24"/>
-          <w:szCs w:val="24"/>
-        </w:rPr>
-      </w:pPr>
-    </w:p>
-    <w:p>
-      <w:pPr>
-        <w:pStyle w:val="Listenabsatz"/>
-        <w:tabs>
-          <w:tab w:val="left" w:pos="3660"/>
-          <w:tab w:val="center" w:pos="4896"/>
-        </w:tabs>
-        <w:rPr>
-          <w:sz w:val="24"/>
-          <w:szCs w:val="24"/>
-        </w:rPr>
-      </w:pPr>
-    </w:p>
-    <w:p>
-      <w:pPr>
-        <w:pStyle w:val="Listenabsatz"/>
-        <w:tabs>
-          <w:tab w:val="left" w:pos="3660"/>
-          <w:tab w:val="center" w:pos="4896"/>
-        </w:tabs>
-        <w:rPr>
-          <w:sz w:val="24"/>
-          <w:szCs w:val="24"/>
-        </w:rPr>
-      </w:pPr>
-      <w:r>
-        <w:rPr>
-          <w:sz w:val="24"/>
-          <w:szCs w:val="24"/>
-        </w:rPr>
-        <w:tab/>
-      </w:r>
-    </w:p>
-    <w:p>
-      <w:pPr>
-        <w:pStyle w:val="Listenabsatz"/>
-        <w:tabs>
-          <w:tab w:val="left" w:pos="3660"/>
-          <w:tab w:val="center" w:pos="4896"/>
-        </w:tabs>
-        <w:spacing w:before="240" w:after="0" w:line="360" w:lineRule="auto"/>
-        <w:rPr>
-          <w:sz w:val="24"/>
-          <w:szCs w:val="24"/>
-        </w:rPr>
-      </w:pPr>
-      <w:r>
-        <w:rPr>
-          <w:sz w:val="24"/>
-          <w:szCs w:val="24"/>
-        </w:rPr>
-        <w:tab/>
-      </w:r>
-    </w:p>
-    <w:p>
-      <w:pPr>
-        <w:pStyle w:val="Listenabsatz"/>
-        <w:tabs>
-          <w:tab w:val="left" w:pos="3660"/>
-          <w:tab w:val="center" w:pos="4896"/>
-        </w:tabs>
-        <w:spacing w:before="240" w:after="0" w:line="360" w:lineRule="auto"/>
         <w:rPr>
           <w:sz w:val="24"/>
           <w:szCs w:val="24"/>
@@ -7975,35 +7897,6 @@
         <w:t>wenn alle Spieler bis auf einen (das ist der Gewinner) bankrott sind oder aufgegeben haben.</w:t>
       </w:r>
     </w:p>
-    <w:p/>
-    <w:p>
-      <w:pPr>
-        <w:rPr>
-          <w:sz w:val="24"/>
-        </w:rPr>
-      </w:pPr>
-    </w:p>
-    <w:p>
-      <w:pPr>
-        <w:rPr>
-          <w:sz w:val="24"/>
-        </w:rPr>
-      </w:pPr>
-    </w:p>
-    <w:p>
-      <w:pPr>
-        <w:rPr>
-          <w:sz w:val="24"/>
-        </w:rPr>
-      </w:pPr>
-    </w:p>
-    <w:p>
-      <w:pPr>
-        <w:rPr>
-          <w:sz w:val="24"/>
-        </w:rPr>
-      </w:pPr>
-    </w:p>
     <w:p>
       <w:pPr>
         <w:rPr>
@@ -8019,137 +7912,198 @@
           <w:sz w:val="36"/>
         </w:rPr>
       </w:pPr>
-    </w:p>
-    <w:p>
-      <w:pPr>
+      <w:r>
         <w:rPr>
           <w:b/>
           <w:sz w:val="36"/>
         </w:rPr>
-      </w:pPr>
+        <w:t xml:space="preserve">  </w:t>
+      </w:r>
       <w:r>
         <w:rPr>
           <w:b/>
           <w:sz w:val="36"/>
         </w:rPr>
-        <w:lastRenderedPageBreak/>
-        <w:t xml:space="preserve">  </w:t>
+        <w:t xml:space="preserve">                             5. </w:t>
       </w:r>
       <w:r>
         <w:rPr>
           <w:b/>
           <w:sz w:val="36"/>
         </w:rPr>
-        <w:t xml:space="preserve">                             5. </w:t>
+        <w:t>Verwend</w:t>
       </w:r>
       <w:r>
         <w:rPr>
           <w:b/>
           <w:sz w:val="36"/>
         </w:rPr>
-        <w:t>Verwend</w:t>
-      </w:r>
+        <w:t xml:space="preserve">ung des </w:t>
+      </w:r>
+      <w:proofErr w:type="spellStart"/>
       <w:r>
         <w:rPr>
           <w:b/>
           <w:sz w:val="36"/>
         </w:rPr>
-        <w:t>ung des Ingame-</w:t>
+        <w:t>In</w:t>
       </w:r>
       <w:r>
         <w:rPr>
           <w:b/>
           <w:sz w:val="36"/>
         </w:rPr>
-        <w:t>Chats</w:t>
-      </w:r>
-    </w:p>
-    <w:p>
-      <w:pPr>
-        <w:tabs>
-          <w:tab w:val="left" w:pos="3660"/>
-          <w:tab w:val="center" w:pos="4896"/>
-        </w:tabs>
-        <w:spacing w:before="240" w:after="0" w:line="360" w:lineRule="auto"/>
-        <w:rPr>
-          <w:sz w:val="24"/>
-          <w:szCs w:val="24"/>
-        </w:rPr>
-      </w:pPr>
-    </w:p>
-    <w:p>
-      <w:r>
-        <w:t>Der Ingame-Chat ermöglicht es den Spielern und Zuschauern vor, während und nach dem Spiel miteinander zu kommunizieren.</w:t>
-      </w:r>
-      <w:r>
-        <w:t xml:space="preserve"> Dazu gibt man in das Feld unter dem Chat seine gewünschte Nachricht ein, die dann im Chat erscheint. Davor steht der Spieler bzw. Zuschauername in eckigen Klammern. Die Chatbeiträge können</w:t>
-      </w:r>
-      <w:r>
-        <w:t xml:space="preserve"> über das aktuelle Spielgeschehen sein </w:t>
-      </w:r>
-      <w:r>
-        <w:t>oder allgemein die Stimmung aufhellen. Auch Anfeuerungen oder kleine Sticheleien können zu einer heiteren Runde beitragen und so ermöglicht der Ingame-Chat eine realitätsnahe Runde mit möglichst viel Spaß.</w:t>
-      </w:r>
-    </w:p>
-    <w:p>
-      <w:r>
-        <w:t>Außerdem werden die wesentlichen Aktionen eines jeden Spielers angezeigt, um den Spielverlauf</w:t>
-      </w:r>
-      <w:r>
-        <w:t xml:space="preserve"> nachvollziehen zu können.</w:t>
-      </w:r>
-    </w:p>
-    <w:p>
-      <w:pPr>
-        <w:pStyle w:val="Listenabsatz"/>
-        <w:tabs>
-          <w:tab w:val="left" w:pos="3660"/>
-          <w:tab w:val="center" w:pos="4896"/>
-        </w:tabs>
-        <w:spacing w:before="240" w:after="0" w:line="276" w:lineRule="auto"/>
+        <w:t>G</w:t>
+      </w:r>
+      <w:r>
         <w:rPr>
           <w:b/>
           <w:sz w:val="36"/>
-          <w:szCs w:val="24"/>
-        </w:rPr>
-      </w:pPr>
-    </w:p>
-    <w:p/>
-    <w:p>
-      <w:r>
-        <w:t>Beispiel für einen Ingame-Chat:</w:t>
-      </w:r>
-    </w:p>
-    <w:p>
-      <w:pPr>
-        <w:pStyle w:val="Listenabsatz"/>
-        <w:tabs>
-          <w:tab w:val="left" w:pos="3660"/>
-          <w:tab w:val="center" w:pos="4896"/>
-        </w:tabs>
-        <w:spacing w:before="240" w:after="0" w:line="276" w:lineRule="auto"/>
+        </w:rPr>
+        <w:t>ame</w:t>
+      </w:r>
+      <w:proofErr w:type="spellEnd"/>
+      <w:r>
         <w:rPr>
           <w:b/>
           <w:sz w:val="36"/>
-          <w:szCs w:val="24"/>
-        </w:rPr>
-      </w:pPr>
-      <w:r>
+        </w:rPr>
+        <w:t>-</w:t>
+      </w:r>
+      <w:r>
+        <w:rPr>
+          <w:b/>
+          <w:sz w:val="36"/>
+        </w:rPr>
+        <w:t>Chats</w:t>
+      </w:r>
+    </w:p>
+    <w:p>
+      <w:pPr>
+        <w:tabs>
+          <w:tab w:val="left" w:pos="3660"/>
+          <w:tab w:val="center" w:pos="4896"/>
+        </w:tabs>
+        <w:spacing w:before="240" w:after="0" w:line="360" w:lineRule="auto"/>
+        <w:rPr>
+          <w:sz w:val="24"/>
+          <w:szCs w:val="24"/>
+        </w:rPr>
+      </w:pPr>
+    </w:p>
+    <w:p>
+      <w:pPr>
         <w:rPr>
           <w:noProof/>
           <w:lang w:eastAsia="de-DE"/>
         </w:rPr>
+      </w:pPr>
+    </w:p>
+    <w:p>
+      <w:r>
+        <w:t xml:space="preserve">Der </w:t>
+      </w:r>
+      <w:proofErr w:type="spellStart"/>
+      <w:r>
+        <w:t>In</w:t>
+      </w:r>
+      <w:r>
+        <w:t>G</w:t>
+      </w:r>
+      <w:r>
+        <w:t>ame</w:t>
+      </w:r>
+      <w:proofErr w:type="spellEnd"/>
+      <w:r>
+        <w:t>-Chat ermöglicht es den Spielern und Zuschauern vor, während und nach dem Spiel miteinander zu kommunizieren.</w:t>
+      </w:r>
+      <w:r>
+        <w:t xml:space="preserve"> Dazu gibt man in das Feld unter dem Chat seine gewünschte Nachricht ein, die dann im Chat erscheint. Davor steht der Spieler bzw. Zuschauername in eckigen Klammern. Die Chatbeit</w:t>
+      </w:r>
+      <w:bookmarkStart w:id="0" w:name="_GoBack"/>
+      <w:bookmarkEnd w:id="0"/>
+      <w:r>
+        <w:t>räge können</w:t>
+      </w:r>
+      <w:r>
+        <w:t xml:space="preserve"> über das aktuelle Spielgeschehen sein </w:t>
+      </w:r>
+      <w:r>
+        <w:t xml:space="preserve">oder allgemein die Stimmung aufhellen. Auch Anfeuerungen oder kleine Sticheleien können zu einer heiteren Runde beitragen und so ermöglicht der </w:t>
+      </w:r>
+      <w:proofErr w:type="spellStart"/>
+      <w:r>
+        <w:t>In</w:t>
+      </w:r>
+      <w:r>
+        <w:t>G</w:t>
+      </w:r>
+      <w:r>
+        <w:t>ame</w:t>
+      </w:r>
+      <w:proofErr w:type="spellEnd"/>
+      <w:r>
+        <w:t>-Chat eine realitätsnahe Runde mit möglichst viel Spaß.</w:t>
+      </w:r>
+    </w:p>
+    <w:p>
+      <w:r>
+        <w:t>Außerdem werden die wesentlichen Aktionen eines jeden Spielers angezeigt, um den Spielverlauf</w:t>
+      </w:r>
+      <w:r>
+        <w:t xml:space="preserve"> nachvollziehen zu können.</w:t>
+      </w:r>
+    </w:p>
+    <w:p/>
+    <w:p>
+      <w:r>
+        <w:t xml:space="preserve">Beispiel für einen </w:t>
+      </w:r>
+      <w:proofErr w:type="spellStart"/>
+      <w:r>
+        <w:t>In</w:t>
+      </w:r>
+      <w:r>
+        <w:t>G</w:t>
+      </w:r>
+      <w:r>
+        <w:t>ame</w:t>
+      </w:r>
+      <w:proofErr w:type="spellEnd"/>
+      <w:r>
+        <w:t>-Chat:</w:t>
+      </w:r>
+    </w:p>
+    <w:p>
+      <w:pPr>
+        <w:pStyle w:val="Listenabsatz"/>
+        <w:tabs>
+          <w:tab w:val="left" w:pos="3660"/>
+          <w:tab w:val="center" w:pos="4896"/>
+        </w:tabs>
+        <w:spacing w:before="240" w:after="0" w:line="276" w:lineRule="auto"/>
+        <w:rPr>
+          <w:b/>
+          <w:sz w:val="36"/>
+          <w:szCs w:val="24"/>
+        </w:rPr>
+      </w:pPr>
+      <w:r>
+        <w:rPr>
+          <w:noProof/>
+          <w:lang w:eastAsia="de-DE"/>
+        </w:rPr>
         <w:drawing>
-          <wp:anchor distT="0" distB="0" distL="114300" distR="114300" simplePos="0" relativeHeight="251651072" behindDoc="1" locked="0" layoutInCell="1" allowOverlap="1" wp14:anchorId="340C6F98" wp14:editId="5C21FC26">
+          <wp:anchor distT="0" distB="0" distL="114300" distR="114300" simplePos="0" relativeHeight="251661824" behindDoc="1" locked="0" layoutInCell="1" allowOverlap="1" wp14:anchorId="0DACEC2F" wp14:editId="3DED6CC3">
             <wp:simplePos x="0" y="0"/>
             <wp:positionH relativeFrom="column">
-              <wp:posOffset>-5080</wp:posOffset>
+              <wp:posOffset>-4445</wp:posOffset>
             </wp:positionH>
             <wp:positionV relativeFrom="paragraph">
-              <wp:posOffset>280670</wp:posOffset>
+              <wp:posOffset>40005</wp:posOffset>
             </wp:positionV>
-            <wp:extent cx="2486025" cy="3478824"/>
-            <wp:effectExtent l="0" t="0" r="0" b="7620"/>
+            <wp:extent cx="2485815" cy="1171575"/>
+            <wp:effectExtent l="0" t="0" r="0" b="0"/>
             <wp:wrapNone/>
             <wp:docPr id="196" name="Grafik 196"/>
             <wp:cNvGraphicFramePr>
@@ -8163,20 +8117,20 @@
                     <pic:cNvPicPr/>
                   </pic:nvPicPr>
                   <pic:blipFill rotWithShape="1">
-                    <a:blip r:embed="rId22" cstate="print">
+                    <a:blip r:embed="rId23" cstate="print">
                       <a:extLst>
                         <a:ext uri="{28A0092B-C50C-407E-A947-70E740481C1C}">
                           <a14:useLocalDpi xmlns:a14="http://schemas.microsoft.com/office/drawing/2010/main" val="0"/>
                         </a:ext>
                       </a:extLst>
                     </a:blip>
-                    <a:srcRect t="139" r="868" b="-1"/>
+                    <a:srcRect t="139" r="868" b="66227"/>
                     <a:stretch/>
                   </pic:blipFill>
                   <pic:spPr bwMode="auto">
                     <a:xfrm>
                       <a:off x="0" y="0"/>
-                      <a:ext cx="2486025" cy="3478824"/>
+                      <a:ext cx="2485815" cy="1171575"/>
                     </a:xfrm>
                     <a:prstGeom prst="rect">
                       <a:avLst/>
@@ -8202,864 +8156,6 @@
           </wp:anchor>
         </w:drawing>
       </w:r>
-    </w:p>
-    <w:p>
-      <w:pPr>
-        <w:pStyle w:val="Listenabsatz"/>
-        <w:tabs>
-          <w:tab w:val="left" w:pos="3660"/>
-          <w:tab w:val="center" w:pos="4896"/>
-        </w:tabs>
-        <w:spacing w:before="240" w:after="0" w:line="276" w:lineRule="auto"/>
-        <w:rPr>
-          <w:b/>
-          <w:sz w:val="36"/>
-          <w:szCs w:val="24"/>
-        </w:rPr>
-      </w:pPr>
-    </w:p>
-    <w:p>
-      <w:pPr>
-        <w:pStyle w:val="Listenabsatz"/>
-        <w:tabs>
-          <w:tab w:val="left" w:pos="3660"/>
-          <w:tab w:val="center" w:pos="4896"/>
-        </w:tabs>
-        <w:spacing w:before="240" w:after="0" w:line="276" w:lineRule="auto"/>
-        <w:rPr>
-          <w:b/>
-          <w:sz w:val="36"/>
-          <w:szCs w:val="24"/>
-        </w:rPr>
-      </w:pPr>
-    </w:p>
-    <w:p>
-      <w:pPr>
-        <w:pStyle w:val="Listenabsatz"/>
-        <w:tabs>
-          <w:tab w:val="left" w:pos="3660"/>
-          <w:tab w:val="center" w:pos="4896"/>
-        </w:tabs>
-        <w:spacing w:before="240" w:after="0" w:line="276" w:lineRule="auto"/>
-        <w:rPr>
-          <w:b/>
-          <w:sz w:val="36"/>
-          <w:szCs w:val="24"/>
-        </w:rPr>
-      </w:pPr>
-    </w:p>
-    <w:p>
-      <w:pPr>
-        <w:pStyle w:val="Listenabsatz"/>
-        <w:tabs>
-          <w:tab w:val="left" w:pos="3660"/>
-          <w:tab w:val="center" w:pos="4896"/>
-        </w:tabs>
-        <w:spacing w:before="240" w:after="0" w:line="276" w:lineRule="auto"/>
-        <w:rPr>
-          <w:b/>
-          <w:sz w:val="36"/>
-          <w:szCs w:val="24"/>
-        </w:rPr>
-      </w:pPr>
-    </w:p>
-    <w:p>
-      <w:pPr>
-        <w:pStyle w:val="Listenabsatz"/>
-        <w:tabs>
-          <w:tab w:val="left" w:pos="3660"/>
-          <w:tab w:val="center" w:pos="4896"/>
-        </w:tabs>
-        <w:spacing w:before="240" w:after="0" w:line="276" w:lineRule="auto"/>
-        <w:rPr>
-          <w:b/>
-          <w:sz w:val="36"/>
-          <w:szCs w:val="24"/>
-        </w:rPr>
-      </w:pPr>
-    </w:p>
-    <w:p>
-      <w:pPr>
-        <w:pStyle w:val="Listenabsatz"/>
-        <w:tabs>
-          <w:tab w:val="left" w:pos="3660"/>
-          <w:tab w:val="center" w:pos="4896"/>
-        </w:tabs>
-        <w:spacing w:before="240" w:after="0" w:line="276" w:lineRule="auto"/>
-        <w:rPr>
-          <w:b/>
-          <w:sz w:val="36"/>
-          <w:szCs w:val="24"/>
-        </w:rPr>
-      </w:pPr>
-    </w:p>
-    <w:p>
-      <w:pPr>
-        <w:pStyle w:val="Listenabsatz"/>
-        <w:tabs>
-          <w:tab w:val="left" w:pos="3660"/>
-          <w:tab w:val="center" w:pos="4896"/>
-        </w:tabs>
-        <w:spacing w:before="240" w:after="0" w:line="276" w:lineRule="auto"/>
-        <w:rPr>
-          <w:b/>
-          <w:sz w:val="36"/>
-          <w:szCs w:val="24"/>
-        </w:rPr>
-      </w:pPr>
-    </w:p>
-    <w:p>
-      <w:pPr>
-        <w:pStyle w:val="Listenabsatz"/>
-        <w:tabs>
-          <w:tab w:val="left" w:pos="3660"/>
-          <w:tab w:val="center" w:pos="4896"/>
-        </w:tabs>
-        <w:spacing w:before="240" w:after="0" w:line="276" w:lineRule="auto"/>
-        <w:rPr>
-          <w:b/>
-          <w:sz w:val="36"/>
-          <w:szCs w:val="24"/>
-        </w:rPr>
-      </w:pPr>
-    </w:p>
-    <w:p>
-      <w:pPr>
-        <w:pStyle w:val="Listenabsatz"/>
-        <w:tabs>
-          <w:tab w:val="left" w:pos="3660"/>
-          <w:tab w:val="center" w:pos="4896"/>
-        </w:tabs>
-        <w:spacing w:before="240" w:after="0" w:line="276" w:lineRule="auto"/>
-        <w:rPr>
-          <w:b/>
-          <w:sz w:val="36"/>
-          <w:szCs w:val="24"/>
-        </w:rPr>
-      </w:pPr>
-    </w:p>
-    <w:p>
-      <w:pPr>
-        <w:pStyle w:val="Listenabsatz"/>
-        <w:tabs>
-          <w:tab w:val="left" w:pos="3660"/>
-          <w:tab w:val="center" w:pos="4896"/>
-        </w:tabs>
-        <w:spacing w:before="240" w:after="0" w:line="276" w:lineRule="auto"/>
-        <w:rPr>
-          <w:b/>
-          <w:sz w:val="36"/>
-          <w:szCs w:val="24"/>
-        </w:rPr>
-      </w:pPr>
-    </w:p>
-    <w:p>
-      <w:pPr>
-        <w:pStyle w:val="Listenabsatz"/>
-        <w:tabs>
-          <w:tab w:val="left" w:pos="3660"/>
-          <w:tab w:val="center" w:pos="4896"/>
-        </w:tabs>
-        <w:spacing w:before="240" w:after="0" w:line="276" w:lineRule="auto"/>
-        <w:rPr>
-          <w:b/>
-          <w:sz w:val="36"/>
-          <w:szCs w:val="24"/>
-        </w:rPr>
-      </w:pPr>
-    </w:p>
-    <w:p>
-      <w:pPr>
-        <w:pStyle w:val="Listenabsatz"/>
-        <w:tabs>
-          <w:tab w:val="left" w:pos="3660"/>
-          <w:tab w:val="center" w:pos="4896"/>
-        </w:tabs>
-        <w:spacing w:before="240" w:after="0" w:line="276" w:lineRule="auto"/>
-        <w:rPr>
-          <w:b/>
-          <w:sz w:val="36"/>
-          <w:szCs w:val="24"/>
-        </w:rPr>
-      </w:pPr>
-    </w:p>
-    <w:p>
-      <w:pPr>
-        <w:pStyle w:val="Listenabsatz"/>
-        <w:tabs>
-          <w:tab w:val="left" w:pos="3660"/>
-          <w:tab w:val="center" w:pos="4896"/>
-        </w:tabs>
-        <w:spacing w:before="240" w:after="0" w:line="276" w:lineRule="auto"/>
-        <w:rPr>
-          <w:b/>
-          <w:sz w:val="36"/>
-          <w:szCs w:val="24"/>
-        </w:rPr>
-      </w:pPr>
-    </w:p>
-    <w:p>
-      <w:pPr>
-        <w:pStyle w:val="Listenabsatz"/>
-        <w:tabs>
-          <w:tab w:val="left" w:pos="3660"/>
-          <w:tab w:val="center" w:pos="4896"/>
-        </w:tabs>
-        <w:spacing w:before="240" w:after="0" w:line="276" w:lineRule="auto"/>
-        <w:rPr>
-          <w:b/>
-          <w:sz w:val="36"/>
-          <w:szCs w:val="24"/>
-        </w:rPr>
-      </w:pPr>
-    </w:p>
-    <w:p>
-      <w:pPr>
-        <w:pStyle w:val="Listenabsatz"/>
-        <w:tabs>
-          <w:tab w:val="left" w:pos="3660"/>
-          <w:tab w:val="center" w:pos="4896"/>
-        </w:tabs>
-        <w:spacing w:before="240" w:after="0" w:line="276" w:lineRule="auto"/>
-        <w:rPr>
-          <w:b/>
-          <w:sz w:val="36"/>
-          <w:szCs w:val="24"/>
-        </w:rPr>
-      </w:pPr>
-    </w:p>
-    <w:p>
-      <w:pPr>
-        <w:pStyle w:val="Listenabsatz"/>
-        <w:tabs>
-          <w:tab w:val="left" w:pos="3660"/>
-          <w:tab w:val="center" w:pos="4896"/>
-        </w:tabs>
-        <w:spacing w:before="240" w:after="0" w:line="276" w:lineRule="auto"/>
-        <w:rPr>
-          <w:b/>
-          <w:sz w:val="36"/>
-          <w:szCs w:val="24"/>
-        </w:rPr>
-      </w:pPr>
-    </w:p>
-    <w:p>
-      <w:pPr>
-        <w:pStyle w:val="Listenabsatz"/>
-        <w:tabs>
-          <w:tab w:val="left" w:pos="3660"/>
-          <w:tab w:val="center" w:pos="4896"/>
-        </w:tabs>
-        <w:spacing w:before="240" w:after="0" w:line="276" w:lineRule="auto"/>
-        <w:rPr>
-          <w:b/>
-          <w:sz w:val="36"/>
-          <w:szCs w:val="24"/>
-        </w:rPr>
-      </w:pPr>
-    </w:p>
-    <w:p>
-      <w:pPr>
-        <w:pStyle w:val="Listenabsatz"/>
-        <w:tabs>
-          <w:tab w:val="left" w:pos="3660"/>
-          <w:tab w:val="center" w:pos="4896"/>
-        </w:tabs>
-        <w:spacing w:before="240" w:after="0" w:line="276" w:lineRule="auto"/>
-        <w:rPr>
-          <w:b/>
-          <w:sz w:val="36"/>
-          <w:szCs w:val="24"/>
-        </w:rPr>
-      </w:pPr>
-    </w:p>
-    <w:p>
-      <w:pPr>
-        <w:pStyle w:val="Listenabsatz"/>
-        <w:tabs>
-          <w:tab w:val="left" w:pos="3660"/>
-          <w:tab w:val="center" w:pos="4896"/>
-        </w:tabs>
-        <w:spacing w:before="240" w:after="0" w:line="276" w:lineRule="auto"/>
-        <w:rPr>
-          <w:b/>
-          <w:sz w:val="36"/>
-          <w:szCs w:val="24"/>
-        </w:rPr>
-      </w:pPr>
-    </w:p>
-    <w:p>
-      <w:pPr>
-        <w:pStyle w:val="Listenabsatz"/>
-        <w:tabs>
-          <w:tab w:val="left" w:pos="3660"/>
-          <w:tab w:val="center" w:pos="4896"/>
-        </w:tabs>
-        <w:spacing w:before="240" w:after="0" w:line="276" w:lineRule="auto"/>
-        <w:rPr>
-          <w:b/>
-          <w:sz w:val="36"/>
-          <w:szCs w:val="24"/>
-        </w:rPr>
-      </w:pPr>
-    </w:p>
-    <w:p>
-      <w:pPr>
-        <w:pStyle w:val="Listenabsatz"/>
-        <w:tabs>
-          <w:tab w:val="left" w:pos="3660"/>
-          <w:tab w:val="center" w:pos="4896"/>
-        </w:tabs>
-        <w:spacing w:before="240" w:after="0" w:line="276" w:lineRule="auto"/>
-        <w:rPr>
-          <w:b/>
-          <w:sz w:val="36"/>
-          <w:szCs w:val="24"/>
-        </w:rPr>
-      </w:pPr>
-    </w:p>
-    <w:p>
-      <w:pPr>
-        <w:pStyle w:val="Listenabsatz"/>
-        <w:tabs>
-          <w:tab w:val="left" w:pos="3660"/>
-          <w:tab w:val="center" w:pos="4896"/>
-        </w:tabs>
-        <w:spacing w:before="240" w:after="0" w:line="276" w:lineRule="auto"/>
-        <w:rPr>
-          <w:b/>
-          <w:sz w:val="36"/>
-          <w:szCs w:val="24"/>
-        </w:rPr>
-      </w:pPr>
-    </w:p>
-    <w:p>
-      <w:pPr>
-        <w:pStyle w:val="Listenabsatz"/>
-        <w:tabs>
-          <w:tab w:val="left" w:pos="3660"/>
-          <w:tab w:val="center" w:pos="4896"/>
-        </w:tabs>
-        <w:spacing w:before="240" w:after="0" w:line="276" w:lineRule="auto"/>
-        <w:rPr>
-          <w:b/>
-          <w:sz w:val="36"/>
-          <w:szCs w:val="24"/>
-        </w:rPr>
-      </w:pPr>
-    </w:p>
-    <w:p>
-      <w:pPr>
-        <w:pStyle w:val="Listenabsatz"/>
-        <w:tabs>
-          <w:tab w:val="left" w:pos="3660"/>
-          <w:tab w:val="center" w:pos="4896"/>
-        </w:tabs>
-        <w:spacing w:before="240" w:after="0" w:line="276" w:lineRule="auto"/>
-        <w:rPr>
-          <w:b/>
-          <w:sz w:val="36"/>
-          <w:szCs w:val="24"/>
-        </w:rPr>
-      </w:pPr>
-    </w:p>
-    <w:p>
-      <w:pPr>
-        <w:pStyle w:val="Listenabsatz"/>
-        <w:tabs>
-          <w:tab w:val="left" w:pos="3660"/>
-          <w:tab w:val="center" w:pos="4896"/>
-        </w:tabs>
-        <w:spacing w:before="240" w:after="0" w:line="276" w:lineRule="auto"/>
-        <w:rPr>
-          <w:b/>
-          <w:sz w:val="36"/>
-          <w:szCs w:val="24"/>
-        </w:rPr>
-      </w:pPr>
-    </w:p>
-    <w:p>
-      <w:pPr>
-        <w:pStyle w:val="Listenabsatz"/>
-        <w:tabs>
-          <w:tab w:val="left" w:pos="3660"/>
-          <w:tab w:val="center" w:pos="4896"/>
-        </w:tabs>
-        <w:spacing w:before="240" w:after="0" w:line="276" w:lineRule="auto"/>
-        <w:rPr>
-          <w:b/>
-          <w:sz w:val="36"/>
-          <w:szCs w:val="24"/>
-        </w:rPr>
-      </w:pPr>
-    </w:p>
-    <w:p>
-      <w:pPr>
-        <w:pStyle w:val="Listenabsatz"/>
-        <w:tabs>
-          <w:tab w:val="left" w:pos="3660"/>
-          <w:tab w:val="center" w:pos="4896"/>
-        </w:tabs>
-        <w:spacing w:before="240" w:after="0" w:line="276" w:lineRule="auto"/>
-        <w:rPr>
-          <w:b/>
-          <w:sz w:val="36"/>
-          <w:szCs w:val="24"/>
-        </w:rPr>
-      </w:pPr>
-    </w:p>
-    <w:p>
-      <w:pPr>
-        <w:pStyle w:val="Listenabsatz"/>
-        <w:tabs>
-          <w:tab w:val="left" w:pos="3660"/>
-          <w:tab w:val="center" w:pos="4896"/>
-        </w:tabs>
-        <w:spacing w:before="240" w:after="0" w:line="276" w:lineRule="auto"/>
-        <w:rPr>
-          <w:b/>
-          <w:sz w:val="36"/>
-          <w:szCs w:val="24"/>
-        </w:rPr>
-      </w:pPr>
-    </w:p>
-    <w:p>
-      <w:pPr>
-        <w:pStyle w:val="Listenabsatz"/>
-        <w:tabs>
-          <w:tab w:val="left" w:pos="3660"/>
-          <w:tab w:val="center" w:pos="4896"/>
-        </w:tabs>
-        <w:spacing w:before="240" w:after="0" w:line="276" w:lineRule="auto"/>
-        <w:rPr>
-          <w:b/>
-          <w:sz w:val="36"/>
-          <w:szCs w:val="24"/>
-        </w:rPr>
-      </w:pPr>
-      <w:r>
-        <w:rPr>
-          <w:b/>
-          <w:sz w:val="36"/>
-          <w:szCs w:val="24"/>
-        </w:rPr>
-        <w:t xml:space="preserve">Vorläufige Version </w:t>
-      </w:r>
-    </w:p>
-    <w:p>
-      <w:pPr>
-        <w:pStyle w:val="Listenabsatz"/>
-        <w:tabs>
-          <w:tab w:val="left" w:pos="3660"/>
-          <w:tab w:val="center" w:pos="4896"/>
-        </w:tabs>
-        <w:spacing w:before="240" w:after="0" w:line="276" w:lineRule="auto"/>
-        <w:rPr>
-          <w:b/>
-          <w:sz w:val="36"/>
-          <w:szCs w:val="24"/>
-        </w:rPr>
-      </w:pPr>
-    </w:p>
-    <w:p>
-      <w:pPr>
-        <w:pStyle w:val="Listenabsatz"/>
-        <w:tabs>
-          <w:tab w:val="left" w:pos="3660"/>
-          <w:tab w:val="center" w:pos="4896"/>
-        </w:tabs>
-        <w:spacing w:before="240" w:after="0" w:line="276" w:lineRule="auto"/>
-        <w:rPr>
-          <w:b/>
-          <w:sz w:val="36"/>
-          <w:szCs w:val="24"/>
-        </w:rPr>
-      </w:pPr>
-      <w:r>
-        <w:rPr>
-          <w:b/>
-          <w:sz w:val="36"/>
-          <w:szCs w:val="24"/>
-        </w:rPr>
-        <w:t>To add:</w:t>
-      </w:r>
-    </w:p>
-    <w:p>
-      <w:pPr>
-        <w:pStyle w:val="Listenabsatz"/>
-        <w:tabs>
-          <w:tab w:val="left" w:pos="3660"/>
-          <w:tab w:val="center" w:pos="4896"/>
-        </w:tabs>
-        <w:spacing w:before="240" w:after="0" w:line="276" w:lineRule="auto"/>
-        <w:rPr>
-          <w:b/>
-          <w:sz w:val="36"/>
-          <w:szCs w:val="24"/>
-        </w:rPr>
-      </w:pPr>
-    </w:p>
-    <w:p>
-      <w:pPr>
-        <w:pStyle w:val="Listenabsatz"/>
-        <w:tabs>
-          <w:tab w:val="left" w:pos="3660"/>
-          <w:tab w:val="center" w:pos="4896"/>
-        </w:tabs>
-        <w:spacing w:before="240" w:after="0" w:line="276" w:lineRule="auto"/>
-        <w:rPr>
-          <w:b/>
-          <w:sz w:val="36"/>
-          <w:szCs w:val="24"/>
-        </w:rPr>
-      </w:pPr>
-      <w:r>
-        <w:rPr>
-          <w:b/>
-          <w:sz w:val="36"/>
-          <w:szCs w:val="24"/>
-        </w:rPr>
-        <w:t>Pictures of elektrizitätswerk und wasserwerk</w:t>
-      </w:r>
-    </w:p>
-    <w:p>
-      <w:pPr>
-        <w:pStyle w:val="Listenabsatz"/>
-        <w:tabs>
-          <w:tab w:val="left" w:pos="3660"/>
-          <w:tab w:val="center" w:pos="4896"/>
-        </w:tabs>
-        <w:spacing w:before="240" w:after="0" w:line="276" w:lineRule="auto"/>
-        <w:rPr>
-          <w:b/>
-          <w:sz w:val="36"/>
-          <w:szCs w:val="24"/>
-        </w:rPr>
-      </w:pPr>
-      <w:r>
-        <w:rPr>
-          <w:b/>
-          <w:sz w:val="36"/>
-          <w:szCs w:val="24"/>
-        </w:rPr>
-        <w:t xml:space="preserve">Und einkommen und ringsteuer </w:t>
-      </w:r>
-    </w:p>
-    <w:p>
-      <w:pPr>
-        <w:pStyle w:val="Listenabsatz"/>
-        <w:tabs>
-          <w:tab w:val="left" w:pos="3660"/>
-          <w:tab w:val="center" w:pos="4896"/>
-        </w:tabs>
-        <w:spacing w:before="240" w:after="0" w:line="276" w:lineRule="auto"/>
-        <w:rPr>
-          <w:b/>
-          <w:sz w:val="36"/>
-          <w:szCs w:val="24"/>
-        </w:rPr>
-      </w:pPr>
-    </w:p>
-    <w:p>
-      <w:pPr>
-        <w:pStyle w:val="Listenabsatz"/>
-        <w:tabs>
-          <w:tab w:val="left" w:pos="3660"/>
-          <w:tab w:val="center" w:pos="4896"/>
-        </w:tabs>
-        <w:spacing w:before="240" w:after="0" w:line="276" w:lineRule="auto"/>
-        <w:rPr>
-          <w:b/>
-          <w:sz w:val="36"/>
-          <w:szCs w:val="24"/>
-        </w:rPr>
-      </w:pPr>
-      <w:r>
-        <w:rPr>
-          <w:b/>
-          <w:sz w:val="36"/>
-          <w:szCs w:val="24"/>
-        </w:rPr>
-        <w:t>Und mögliche aktionen während eines zuges abgleichen mit fertigem spiel</w:t>
-      </w:r>
-      <w:r>
-        <w:rPr>
-          <w:b/>
-          <w:sz w:val="36"/>
-          <w:szCs w:val="24"/>
-        </w:rPr>
-        <w:tab/>
-      </w:r>
-    </w:p>
-    <w:p>
-      <w:pPr>
-        <w:pStyle w:val="Listenabsatz"/>
-        <w:tabs>
-          <w:tab w:val="left" w:pos="3660"/>
-          <w:tab w:val="center" w:pos="4896"/>
-        </w:tabs>
-        <w:rPr>
-          <w:b/>
-          <w:sz w:val="36"/>
-          <w:szCs w:val="24"/>
-        </w:rPr>
-      </w:pPr>
-      <w:r>
-        <w:rPr>
-          <w:b/>
-          <w:sz w:val="36"/>
-          <w:szCs w:val="24"/>
-        </w:rPr>
-        <w:tab/>
-      </w:r>
-    </w:p>
-    <w:p>
-      <w:pPr>
-        <w:pStyle w:val="Listenabsatz"/>
-        <w:tabs>
-          <w:tab w:val="left" w:pos="3660"/>
-          <w:tab w:val="center" w:pos="4896"/>
-        </w:tabs>
-        <w:rPr>
-          <w:b/>
-          <w:sz w:val="36"/>
-          <w:szCs w:val="24"/>
-        </w:rPr>
-      </w:pPr>
-    </w:p>
-    <w:p>
-      <w:pPr>
-        <w:pStyle w:val="Listenabsatz"/>
-        <w:tabs>
-          <w:tab w:val="left" w:pos="3660"/>
-          <w:tab w:val="center" w:pos="4896"/>
-        </w:tabs>
-        <w:rPr>
-          <w:b/>
-          <w:sz w:val="36"/>
-          <w:szCs w:val="24"/>
-        </w:rPr>
-      </w:pPr>
-    </w:p>
-    <w:p>
-      <w:pPr>
-        <w:pStyle w:val="Listenabsatz"/>
-        <w:tabs>
-          <w:tab w:val="left" w:pos="3660"/>
-          <w:tab w:val="center" w:pos="4896"/>
-        </w:tabs>
-        <w:rPr>
-          <w:b/>
-          <w:sz w:val="36"/>
-          <w:szCs w:val="24"/>
-        </w:rPr>
-      </w:pPr>
-    </w:p>
-    <w:p>
-      <w:pPr>
-        <w:pStyle w:val="Listenabsatz"/>
-        <w:tabs>
-          <w:tab w:val="left" w:pos="3660"/>
-          <w:tab w:val="center" w:pos="4896"/>
-        </w:tabs>
-        <w:rPr>
-          <w:sz w:val="24"/>
-          <w:szCs w:val="24"/>
-        </w:rPr>
-      </w:pPr>
-    </w:p>
-    <w:p>
-      <w:pPr>
-        <w:pStyle w:val="Listenabsatz"/>
-        <w:tabs>
-          <w:tab w:val="left" w:pos="3660"/>
-          <w:tab w:val="center" w:pos="4896"/>
-        </w:tabs>
-        <w:rPr>
-          <w:sz w:val="24"/>
-          <w:szCs w:val="24"/>
-        </w:rPr>
-      </w:pPr>
-    </w:p>
-    <w:p>
-      <w:pPr>
-        <w:pStyle w:val="Listenabsatz"/>
-        <w:tabs>
-          <w:tab w:val="left" w:pos="3660"/>
-          <w:tab w:val="center" w:pos="4896"/>
-        </w:tabs>
-        <w:rPr>
-          <w:sz w:val="24"/>
-          <w:szCs w:val="24"/>
-        </w:rPr>
-      </w:pPr>
-    </w:p>
-    <w:p>
-      <w:pPr>
-        <w:pStyle w:val="Listenabsatz"/>
-        <w:tabs>
-          <w:tab w:val="left" w:pos="3660"/>
-          <w:tab w:val="center" w:pos="4896"/>
-        </w:tabs>
-        <w:rPr>
-          <w:sz w:val="24"/>
-          <w:szCs w:val="24"/>
-        </w:rPr>
-      </w:pPr>
-    </w:p>
-    <w:p>
-      <w:pPr>
-        <w:pStyle w:val="Listenabsatz"/>
-        <w:tabs>
-          <w:tab w:val="left" w:pos="3660"/>
-          <w:tab w:val="center" w:pos="4896"/>
-        </w:tabs>
-        <w:rPr>
-          <w:sz w:val="24"/>
-          <w:szCs w:val="24"/>
-        </w:rPr>
-      </w:pPr>
-      <w:r>
-        <w:rPr>
-          <w:sz w:val="24"/>
-          <w:szCs w:val="24"/>
-        </w:rPr>
-        <w:tab/>
-      </w:r>
-    </w:p>
-    <w:p>
-      <w:pPr>
-        <w:pStyle w:val="Listenabsatz"/>
-        <w:tabs>
-          <w:tab w:val="left" w:pos="3660"/>
-        </w:tabs>
-        <w:rPr>
-          <w:sz w:val="24"/>
-          <w:szCs w:val="24"/>
-        </w:rPr>
-      </w:pPr>
-    </w:p>
-    <w:p>
-      <w:pPr>
-        <w:pStyle w:val="Listenabsatz"/>
-        <w:tabs>
-          <w:tab w:val="left" w:pos="3660"/>
-        </w:tabs>
-        <w:rPr>
-          <w:sz w:val="24"/>
-          <w:szCs w:val="24"/>
-        </w:rPr>
-      </w:pPr>
-    </w:p>
-    <w:p>
-      <w:pPr>
-        <w:pStyle w:val="Listenabsatz"/>
-        <w:tabs>
-          <w:tab w:val="left" w:pos="3660"/>
-        </w:tabs>
-        <w:rPr>
-          <w:sz w:val="24"/>
-          <w:szCs w:val="24"/>
-        </w:rPr>
-      </w:pPr>
-    </w:p>
-    <w:p>
-      <w:pPr>
-        <w:pStyle w:val="Listenabsatz"/>
-        <w:tabs>
-          <w:tab w:val="left" w:pos="3660"/>
-        </w:tabs>
-        <w:rPr>
-          <w:sz w:val="24"/>
-          <w:szCs w:val="24"/>
-        </w:rPr>
-      </w:pPr>
-    </w:p>
-    <w:p>
-      <w:pPr>
-        <w:pStyle w:val="Listenabsatz"/>
-        <w:tabs>
-          <w:tab w:val="left" w:pos="3660"/>
-        </w:tabs>
-        <w:rPr>
-          <w:sz w:val="24"/>
-          <w:szCs w:val="24"/>
-        </w:rPr>
-      </w:pPr>
-    </w:p>
-    <w:p>
-      <w:pPr>
-        <w:tabs>
-          <w:tab w:val="left" w:pos="3660"/>
-        </w:tabs>
-        <w:rPr>
-          <w:sz w:val="24"/>
-          <w:szCs w:val="24"/>
-        </w:rPr>
-      </w:pPr>
-    </w:p>
-    <w:p>
-      <w:pPr>
-        <w:tabs>
-          <w:tab w:val="left" w:pos="3660"/>
-        </w:tabs>
-      </w:pPr>
-    </w:p>
-    <w:p>
-      <w:pPr>
-        <w:tabs>
-          <w:tab w:val="left" w:pos="3660"/>
-        </w:tabs>
-      </w:pPr>
-    </w:p>
-    <w:p>
-      <w:pPr>
-        <w:tabs>
-          <w:tab w:val="left" w:pos="3660"/>
-        </w:tabs>
-      </w:pPr>
-    </w:p>
-    <w:p>
-      <w:pPr>
-        <w:tabs>
-          <w:tab w:val="left" w:pos="3660"/>
-        </w:tabs>
-      </w:pPr>
-    </w:p>
-    <w:p>
-      <w:pPr>
-        <w:tabs>
-          <w:tab w:val="left" w:pos="3660"/>
-        </w:tabs>
-      </w:pPr>
-    </w:p>
-    <w:p>
-      <w:pPr>
-        <w:tabs>
-          <w:tab w:val="left" w:pos="3660"/>
-        </w:tabs>
-      </w:pPr>
-    </w:p>
-    <w:p>
-      <w:pPr>
-        <w:tabs>
-          <w:tab w:val="left" w:pos="3660"/>
-        </w:tabs>
-      </w:pPr>
-    </w:p>
-    <w:p>
-      <w:pPr>
-        <w:tabs>
-          <w:tab w:val="left" w:pos="3660"/>
-        </w:tabs>
-      </w:pPr>
-    </w:p>
-    <w:p>
-      <w:pPr>
-        <w:tabs>
-          <w:tab w:val="left" w:pos="3660"/>
-        </w:tabs>
-      </w:pPr>
     </w:p>
     <w:sectPr>
       <w:pgSz w:w="11906" w:h="16838"/>
@@ -11455,7 +10551,7 @@
 </file>
 
 <file path=customXml/itemProps1.xml><?xml version="1.0" encoding="utf-8"?>
-<ds:datastoreItem xmlns:ds="http://schemas.openxmlformats.org/officeDocument/2006/customXml" ds:itemID="{561ADAB1-D72E-4600-8508-2CC774EDE3E0}">
+<ds:datastoreItem xmlns:ds="http://schemas.openxmlformats.org/officeDocument/2006/customXml" ds:itemID="{BCA54373-DA21-4D36-BD33-D1BF60AE92F7}">
   <ds:schemaRefs>
     <ds:schemaRef ds:uri="http://schemas.openxmlformats.org/officeDocument/2006/bibliography"/>
   </ds:schemaRefs>

</xml_diff>